<commit_message>
updated portfolio and portfolio v1 docs with info on faculty, assessments and bookmarking
</commit_message>
<xml_diff>
--- a/doc/Portfolio Project Proposal/project_proposal_v16_Mike.docx
+++ b/doc/Portfolio Project Proposal/project_proposal_v16_Mike.docx
@@ -322,8 +322,16 @@
         <w:rPr>
           <w:color w:val="242424"/>
         </w:rPr>
-        <w:t xml:space="preserve"> Westbaker</w:t>
-      </w:r>
+        <w:t xml:space="preserve"> </w:t>
+      </w:r>
+      <w:proofErr w:type="spellStart"/>
+      <w:r>
+        <w:rPr>
+          <w:color w:val="242424"/>
+        </w:rPr>
+        <w:t>Westbaker</w:t>
+      </w:r>
+      <w:proofErr w:type="spellEnd"/>
     </w:p>
     <w:p>
       <w:pPr>
@@ -364,8 +372,16 @@
         <w:rPr>
           <w:color w:val="242424"/>
         </w:rPr>
-        <w:t>Adrian Rahier</w:t>
-      </w:r>
+        <w:t xml:space="preserve">Adrian </w:t>
+      </w:r>
+      <w:proofErr w:type="spellStart"/>
+      <w:r>
+        <w:rPr>
+          <w:color w:val="242424"/>
+        </w:rPr>
+        <w:t>Rahier</w:t>
+      </w:r>
+      <w:proofErr w:type="spellEnd"/>
     </w:p>
     <w:p>
       <w:pPr>
@@ -374,12 +390,28 @@
           <w:color w:val="242424"/>
         </w:rPr>
       </w:pPr>
-      <w:r>
-        <w:rPr>
-          <w:color w:val="242424"/>
-        </w:rPr>
-        <w:t>Patric Skigen</w:t>
-      </w:r>
+      <w:proofErr w:type="spellStart"/>
+      <w:r>
+        <w:rPr>
+          <w:color w:val="242424"/>
+        </w:rPr>
+        <w:t>Patric</w:t>
+      </w:r>
+      <w:proofErr w:type="spellEnd"/>
+      <w:r>
+        <w:rPr>
+          <w:color w:val="242424"/>
+        </w:rPr>
+        <w:t xml:space="preserve"> </w:t>
+      </w:r>
+      <w:proofErr w:type="spellStart"/>
+      <w:r>
+        <w:rPr>
+          <w:color w:val="242424"/>
+        </w:rPr>
+        <w:t>Skigen</w:t>
+      </w:r>
+      <w:proofErr w:type="spellEnd"/>
     </w:p>
     <w:p>
       <w:pPr>
@@ -392,8 +424,16 @@
         <w:rPr>
           <w:color w:val="242424"/>
         </w:rPr>
-        <w:t>Mike Botieri</w:t>
-      </w:r>
+        <w:t xml:space="preserve">Mike </w:t>
+      </w:r>
+      <w:proofErr w:type="spellStart"/>
+      <w:r>
+        <w:rPr>
+          <w:color w:val="242424"/>
+        </w:rPr>
+        <w:t>Botieri</w:t>
+      </w:r>
+      <w:proofErr w:type="spellEnd"/>
     </w:p>
     <w:p>
       <w:pPr>
@@ -556,12 +596,21 @@
                 <w:color w:val="0F3642"/>
               </w:rPr>
             </w:pPr>
+            <w:proofErr w:type="gramStart"/>
             <w:r>
               <w:rPr>
                 <w:rFonts w:ascii="Arial" w:hAnsi="Arial"/>
                 <w:color w:val="0F3642"/>
               </w:rPr>
-              <w:t>page 5</w:t>
+              <w:t>page</w:t>
+            </w:r>
+            <w:proofErr w:type="gramEnd"/>
+            <w:r>
+              <w:rPr>
+                <w:rFonts w:ascii="Arial" w:hAnsi="Arial"/>
+                <w:color w:val="0F3642"/>
+              </w:rPr>
+              <w:t xml:space="preserve"> 5</w:t>
             </w:r>
           </w:p>
         </w:tc>
@@ -617,12 +666,21 @@
                 <w:color w:val="0F3642"/>
               </w:rPr>
             </w:pPr>
+            <w:proofErr w:type="gramStart"/>
             <w:r>
               <w:rPr>
                 <w:rFonts w:ascii="Arial" w:hAnsi="Arial"/>
                 <w:color w:val="0F3642"/>
               </w:rPr>
-              <w:t>page 6</w:t>
+              <w:t>page</w:t>
+            </w:r>
+            <w:proofErr w:type="gramEnd"/>
+            <w:r>
+              <w:rPr>
+                <w:rFonts w:ascii="Arial" w:hAnsi="Arial"/>
+                <w:color w:val="0F3642"/>
+              </w:rPr>
+              <w:t xml:space="preserve"> 6</w:t>
             </w:r>
           </w:p>
         </w:tc>
@@ -806,12 +864,21 @@
                 <w:color w:val="0F3642"/>
               </w:rPr>
             </w:pPr>
+            <w:proofErr w:type="gramStart"/>
             <w:r>
               <w:rPr>
                 <w:rFonts w:ascii="Arial" w:hAnsi="Arial"/>
                 <w:color w:val="0F3642"/>
               </w:rPr>
-              <w:t>page 7</w:t>
+              <w:t>page</w:t>
+            </w:r>
+            <w:proofErr w:type="gramEnd"/>
+            <w:r>
+              <w:rPr>
+                <w:rFonts w:ascii="Arial" w:hAnsi="Arial"/>
+                <w:color w:val="0F3642"/>
+              </w:rPr>
+              <w:t xml:space="preserve"> 7</w:t>
             </w:r>
           </w:p>
         </w:tc>
@@ -861,12 +928,21 @@
                 <w:color w:val="0F3642"/>
               </w:rPr>
             </w:pPr>
+            <w:proofErr w:type="gramStart"/>
             <w:r>
               <w:rPr>
                 <w:rFonts w:ascii="Arial" w:hAnsi="Arial"/>
                 <w:color w:val="0F3642"/>
               </w:rPr>
-              <w:t>page 1</w:t>
+              <w:t>page</w:t>
+            </w:r>
+            <w:proofErr w:type="gramEnd"/>
+            <w:r>
+              <w:rPr>
+                <w:rFonts w:ascii="Arial" w:hAnsi="Arial"/>
+                <w:color w:val="0F3642"/>
+              </w:rPr>
+              <w:t xml:space="preserve"> 1</w:t>
             </w:r>
             <w:ins w:id="0" w:author="Michael Botieri" w:date="2013-04-29T15:49:00Z">
               <w:r>
@@ -1125,12 +1201,21 @@
                 <w:color w:val="0F3642"/>
               </w:rPr>
             </w:pPr>
+            <w:proofErr w:type="gramStart"/>
             <w:r>
               <w:rPr>
                 <w:rFonts w:ascii="Arial" w:hAnsi="Arial"/>
                 <w:color w:val="0F3642"/>
               </w:rPr>
-              <w:t>page 1</w:t>
+              <w:t>page</w:t>
+            </w:r>
+            <w:proofErr w:type="gramEnd"/>
+            <w:r>
+              <w:rPr>
+                <w:rFonts w:ascii="Arial" w:hAnsi="Arial"/>
+                <w:color w:val="0F3642"/>
+              </w:rPr>
+              <w:t xml:space="preserve"> 1</w:t>
             </w:r>
             <w:ins w:id="2" w:author="Michael Botieri" w:date="2013-04-29T15:49:00Z">
               <w:r>
@@ -1306,12 +1391,21 @@
                 <w:color w:val="0F3642"/>
               </w:rPr>
             </w:pPr>
+            <w:proofErr w:type="gramStart"/>
             <w:r>
               <w:rPr>
                 <w:rFonts w:ascii="Arial" w:hAnsi="Arial"/>
                 <w:color w:val="0F3642"/>
               </w:rPr>
-              <w:t>page 1</w:t>
+              <w:t>page</w:t>
+            </w:r>
+            <w:proofErr w:type="gramEnd"/>
+            <w:r>
+              <w:rPr>
+                <w:rFonts w:ascii="Arial" w:hAnsi="Arial"/>
+                <w:color w:val="0F3642"/>
+              </w:rPr>
+              <w:t xml:space="preserve"> 1</w:t>
             </w:r>
             <w:ins w:id="4" w:author="Michael Botieri" w:date="2013-04-29T15:52:00Z">
               <w:r>
@@ -1426,12 +1520,21 @@
                 <w:color w:val="0F3642"/>
               </w:rPr>
             </w:pPr>
+            <w:proofErr w:type="gramStart"/>
             <w:r>
               <w:rPr>
                 <w:rFonts w:ascii="Arial" w:hAnsi="Arial"/>
                 <w:color w:val="0F3642"/>
               </w:rPr>
-              <w:t xml:space="preserve">page </w:t>
+              <w:t>page</w:t>
+            </w:r>
+            <w:proofErr w:type="gramEnd"/>
+            <w:r>
+              <w:rPr>
+                <w:rFonts w:ascii="Arial" w:hAnsi="Arial"/>
+                <w:color w:val="0F3642"/>
+              </w:rPr>
+              <w:t xml:space="preserve"> </w:t>
             </w:r>
             <w:ins w:id="6" w:author="Michael Botieri" w:date="2013-04-29T15:48:00Z">
               <w:r>
@@ -1618,12 +1721,21 @@
                 <w:color w:val="0F3642"/>
               </w:rPr>
             </w:pPr>
+            <w:proofErr w:type="gramStart"/>
             <w:r>
               <w:rPr>
                 <w:rFonts w:ascii="Arial" w:hAnsi="Arial"/>
                 <w:color w:val="0F3642"/>
               </w:rPr>
-              <w:t xml:space="preserve">page </w:t>
+              <w:t>page</w:t>
+            </w:r>
+            <w:proofErr w:type="gramEnd"/>
+            <w:r>
+              <w:rPr>
+                <w:rFonts w:ascii="Arial" w:hAnsi="Arial"/>
+                <w:color w:val="0F3642"/>
+              </w:rPr>
+              <w:t xml:space="preserve"> </w:t>
             </w:r>
             <w:ins w:id="8" w:author="Michael Botieri" w:date="2013-04-29T15:52:00Z">
               <w:r>
@@ -2390,7 +2502,14 @@
         <w:rPr>
           <w:color w:val="242424"/>
         </w:rPr>
-        <w:t xml:space="preserve">As well, although student academic experiences are clearly defined through concrete programs of study, the associated academic work is fragmented and disordered. The academic development of the student after four years is lost and specific projects forgotten. Faculty and departments are also disadvantaged by losing exemplary classroom and student </w:t>
+        <w:t xml:space="preserve">As well, although student academic experiences are clearly defined through concrete programs of study, the associated academic work is fragmented and disordered. The academic development of the student after four years is lost and specific projects forgotten. </w:t>
+      </w:r>
+      <w:proofErr w:type="gramStart"/>
+      <w:r>
+        <w:rPr>
+          <w:color w:val="242424"/>
+        </w:rPr>
+        <w:t xml:space="preserve">Faculty and departments are also disadvantaged by losing exemplary classroom and student </w:t>
       </w:r>
       <w:r>
         <w:rPr>
@@ -2402,7 +2521,14 @@
         <w:rPr>
           <w:color w:val="242424"/>
         </w:rPr>
-        <w:t xml:space="preserve"> and exciting prospective students. </w:t>
+        <w:t xml:space="preserve"> and exciting prospective students</w:t>
+      </w:r>
+      <w:proofErr w:type="gramEnd"/>
+      <w:r>
+        <w:rPr>
+          <w:color w:val="242424"/>
+        </w:rPr>
+        <w:t xml:space="preserve">. </w:t>
       </w:r>
     </w:p>
     <w:p>
@@ -2548,7 +2674,21 @@
         <w:rPr>
           <w:color w:val="242424"/>
         </w:rPr>
-        <w:t>The primary audience is undergraduate students, followed by faculty as a secondary audience. Tertiary audiences include the administration, prospective students, parents of students, potential employers, and alumni, among others.</w:t>
+        <w:t xml:space="preserve">The primary audience is undergraduate students, followed by faculty as a secondary audience. Tertiary audiences include the administration, prospective students, </w:t>
+      </w:r>
+      <w:proofErr w:type="gramStart"/>
+      <w:r>
+        <w:rPr>
+          <w:color w:val="242424"/>
+        </w:rPr>
+        <w:t>parents</w:t>
+      </w:r>
+      <w:proofErr w:type="gramEnd"/>
+      <w:r>
+        <w:rPr>
+          <w:color w:val="242424"/>
+        </w:rPr>
+        <w:t xml:space="preserve"> of students, potential employers, and alumni, among others.</w:t>
       </w:r>
     </w:p>
     <w:p>
@@ -2728,7 +2868,21 @@
           <w:color w:val="242424"/>
         </w:rPr>
         <w:lastRenderedPageBreak/>
-        <w:t>Existing student feedback on work does not extend beyond the classroom or integrate well with external systems. While some feedback tools currently exist, expanding the scope of how work is viewed and the available feedback options will enhance learning and understanding. for example, grading and feedback tends to be limited to instructor responses and not include as much peer feedback. As well, viewing student work outside the classroom provides faculty with an opportunity to recognize and provide different feedback than rubric-based assessment.</w:t>
+        <w:t xml:space="preserve">Existing student feedback on work does not extend beyond the classroom or integrate well with external systems. While some feedback tools currently exist, expanding the scope of how work is viewed and the available feedback options will enhance learning and understanding. </w:t>
+      </w:r>
+      <w:proofErr w:type="gramStart"/>
+      <w:r>
+        <w:rPr>
+          <w:color w:val="242424"/>
+        </w:rPr>
+        <w:t>for</w:t>
+      </w:r>
+      <w:proofErr w:type="gramEnd"/>
+      <w:r>
+        <w:rPr>
+          <w:color w:val="242424"/>
+        </w:rPr>
+        <w:t xml:space="preserve"> example, grading and feedback tends to be limited to instructor responses and not include as much peer feedback. As well, viewing student work outside the classroom provides faculty with an opportunity to recognize and provide different feedback than rubric-based assessment.</w:t>
       </w:r>
     </w:p>
     <w:p>
@@ -2749,7 +2903,35 @@
         <w:rPr>
           <w:color w:val="242424"/>
         </w:rPr>
-        <w:t>Currently communicating student work is mainly accomplished through hearsay within a department. Often times, faculty need or want to demonstrate to their department, prospective students, a new class of students, or other sources excellence within their major or class. As well, sharing this work is difficult as their are no tools or mechanisms in place for maintaining and providing a consistent view of student work.</w:t>
+        <w:t xml:space="preserve">Currently communicating student work is mainly accomplished through hearsay within a department. Often times, faculty need or want to demonstrate to their department, prospective students, a new class of students, or other sources excellence within </w:t>
+      </w:r>
+      <w:proofErr w:type="gramStart"/>
+      <w:r>
+        <w:rPr>
+          <w:color w:val="242424"/>
+        </w:rPr>
+        <w:t>their</w:t>
+      </w:r>
+      <w:proofErr w:type="gramEnd"/>
+      <w:r>
+        <w:rPr>
+          <w:color w:val="242424"/>
+        </w:rPr>
+        <w:t xml:space="preserve"> major or class. As well, sharing this work is difficult as </w:t>
+      </w:r>
+      <w:proofErr w:type="gramStart"/>
+      <w:r>
+        <w:rPr>
+          <w:color w:val="242424"/>
+        </w:rPr>
+        <w:t>their are</w:t>
+      </w:r>
+      <w:proofErr w:type="gramEnd"/>
+      <w:r>
+        <w:rPr>
+          <w:color w:val="242424"/>
+        </w:rPr>
+        <w:t xml:space="preserve"> no tools or mechanisms in place for maintaining and providing a consistent view of student work.</w:t>
       </w:r>
     </w:p>
     <w:p>
@@ -2770,7 +2952,21 @@
         <w:rPr>
           <w:color w:val="242424"/>
         </w:rPr>
-        <w:t>Currently, faculty networking and collaboration with students is difficult. Finding diverse students to work in a lab, especially students outside the major, is hard, especially without clear work to view. Similarly, finding students for project collaboration outside of students met through classes is hard. Helping connect students to resources (such as potential employers) can also be difficult as tools for recommending and supporting student work do not exist.</w:t>
+        <w:t xml:space="preserve">Currently, faculty networking and collaboration with students is difficult. Finding diverse students to work in a lab, especially students outside the major, is hard, especially without clear work to view. Similarly, finding students for project collaboration outside of students met through classes is hard. Helping connect students to resources (such as potential employers) can also be </w:t>
+      </w:r>
+      <w:proofErr w:type="gramStart"/>
+      <w:r>
+        <w:rPr>
+          <w:color w:val="242424"/>
+        </w:rPr>
+        <w:t>difficult</w:t>
+      </w:r>
+      <w:proofErr w:type="gramEnd"/>
+      <w:r>
+        <w:rPr>
+          <w:color w:val="242424"/>
+        </w:rPr>
+        <w:t xml:space="preserve"> as tools for recommending and supporting student work do not exist.</w:t>
       </w:r>
     </w:p>
     <w:p>
@@ -2919,7 +3115,35 @@
           <w:color w:val="242424"/>
         </w:rPr>
         <w:lastRenderedPageBreak/>
-        <w:t>Presently people from the administration are forced to send a general email to their different contacts to find the right person. Our system must therefore overcome this problem by proposing a efficient research tool on specific skills. The results of this research should be presented in a way to be able to compare the works of various "candidates". Finally a system of "status" to say if this person is available to do some volunteering work or if she wants to be paid for that has to be implemented. At an implementation level this function could be materialized by a filter among the search criteria. Obviously it should be possible to contact directly this selected student if necessary.</w:t>
+        <w:t xml:space="preserve">Presently people from the administration are forced to send a general email to their different contacts to find the right person. Our system must therefore overcome this problem by proposing </w:t>
+      </w:r>
+      <w:proofErr w:type="gramStart"/>
+      <w:r>
+        <w:rPr>
+          <w:color w:val="242424"/>
+        </w:rPr>
+        <w:t>a</w:t>
+      </w:r>
+      <w:proofErr w:type="gramEnd"/>
+      <w:r>
+        <w:rPr>
+          <w:color w:val="242424"/>
+        </w:rPr>
+        <w:t xml:space="preserve"> efficient research tool on specific skills. The results of this research should be presented in a way to be able to compare the works of various "candidates". Finally a system of "status" to say if this person is available to do some volunteering work or if she wants to be paid for that has to be implemented. At an implementation level </w:t>
+      </w:r>
+      <w:proofErr w:type="gramStart"/>
+      <w:r>
+        <w:rPr>
+          <w:color w:val="242424"/>
+        </w:rPr>
+        <w:t>this function could be materialized by a filter among the search criteria</w:t>
+      </w:r>
+      <w:proofErr w:type="gramEnd"/>
+      <w:r>
+        <w:rPr>
+          <w:color w:val="242424"/>
+        </w:rPr>
+        <w:t>. Obviously it should be possible to contact directly this selected student if necessary.</w:t>
       </w:r>
     </w:p>
     <w:p>
@@ -3202,7 +3426,21 @@
         <w:rPr>
           <w:color w:val="242424"/>
         </w:rPr>
-        <w:t>Any excellent academic work that might help employers find students (potential employees) is difficult to access at best. This means that it is hard for employers to compare students based on their actual work. The employer can has limited ability to see the level of student motivation and a complete list of their activities. It is also difficult for employers to get a sense of the university community, the level of academic commitment of students on a particular campus and the quality of academic work that is produced from the undergraduate community. This leads to the difficulty of comparing students from university to university, and how their work compares to students at different universities.</w:t>
+        <w:t xml:space="preserve">Any excellent academic work that might help employers </w:t>
+      </w:r>
+      <w:proofErr w:type="gramStart"/>
+      <w:r>
+        <w:rPr>
+          <w:color w:val="242424"/>
+        </w:rPr>
+        <w:t>find</w:t>
+      </w:r>
+      <w:proofErr w:type="gramEnd"/>
+      <w:r>
+        <w:rPr>
+          <w:color w:val="242424"/>
+        </w:rPr>
+        <w:t xml:space="preserve"> students (potential employees) is difficult to access at best. This means that it is hard for employers to compare students based on their actual work. The employer can has limited ability to see the level of student motivation and a complete list of their activities. It is also difficult for employers to get a sense of the university community, the level of academic commitment of students on a particular campus and the quality of academic work that is produced from the undergraduate community. This leads to the difficulty of comparing students from university to university, and how their work compares to students at different universities.</w:t>
       </w:r>
     </w:p>
     <w:p>
@@ -3290,6 +3528,7 @@
         <w:rPr>
           <w:color w:val="303030"/>
         </w:rPr>
+        <w:lastRenderedPageBreak/>
         <w:tab/>
         <w:t xml:space="preserve">Alumni </w:t>
       </w:r>
@@ -3332,7 +3571,21 @@
           <w:color w:val="303030"/>
         </w:rPr>
         <w:tab/>
-        <w:t xml:space="preserve">For graduated students who have used the portfolio system during their UMaine career, the portfolio system gives them a useful tool for showing their work to potential employers or graduate programs. Not only can it function to display an alumnus’ best or featured work, it can also show the development of the student through their undergraduate career. </w:t>
+        <w:t xml:space="preserve">For graduated students who have used the portfolio system during their </w:t>
+      </w:r>
+      <w:proofErr w:type="spellStart"/>
+      <w:r>
+        <w:rPr>
+          <w:color w:val="303030"/>
+        </w:rPr>
+        <w:t>UMaine</w:t>
+      </w:r>
+      <w:proofErr w:type="spellEnd"/>
+      <w:r>
+        <w:rPr>
+          <w:color w:val="303030"/>
+        </w:rPr>
+        <w:t xml:space="preserve"> career, the portfolio system gives them a useful tool for showing their work to potential employers or graduate programs. Not only can it function to display an alumnus’ best or featured work, it can also show the development of the student through their undergraduate career. </w:t>
       </w:r>
     </w:p>
     <w:p>
@@ -3397,7 +3650,21 @@
         <w:rPr>
           <w:color w:val="303030"/>
         </w:rPr>
-        <w:t xml:space="preserve">feedback for undergraduate work. Having graduated from a specific department and area of study, they represent an ideal target for students in this regard. They will have a strong knowledge of the subject matter, an understanding of the demands and expectations of the department/class/field, and in many cases will also have professional experience coming directly from their own related studies. </w:t>
+        <w:t xml:space="preserve">feedback for undergraduate work. Having graduated from a specific department and area of study, they represent an ideal target for students in this regard. They will have a strong knowledge of the subject </w:t>
+      </w:r>
+      <w:proofErr w:type="gramStart"/>
+      <w:r>
+        <w:rPr>
+          <w:color w:val="303030"/>
+        </w:rPr>
+        <w:t>matter,</w:t>
+      </w:r>
+      <w:proofErr w:type="gramEnd"/>
+      <w:r>
+        <w:rPr>
+          <w:color w:val="303030"/>
+        </w:rPr>
+        <w:t xml:space="preserve"> an understanding of the demands and expectations of the department/class/field, and in many cases will also have professional experience coming directly from their own related studies. </w:t>
       </w:r>
     </w:p>
     <w:p>
@@ -3434,6 +3701,7 @@
         <w:rPr>
           <w:noProof/>
         </w:rPr>
+        <w:lastRenderedPageBreak/>
         <w:pict w14:anchorId="0211B2A5">
           <v:rect id="_x0000_s1033" style="position:absolute;margin-left:54pt;margin-top:64.5pt;width:560pt;height:45pt;z-index:-251637248;mso-position-horizontal-relative:page;mso-position-vertical-relative:page" coordsize="21600,21600" fillcolor="#205867" stroked="f">
             <v:fill o:detectmouseclick="t"/>
@@ -3635,8 +3903,16 @@
           <w:color w:val="242424"/>
         </w:rPr>
         <w:tab/>
-        <w:t>Providing access to student academic work entails facilitating the discovery of excellent student work for all audiences. In addition, students need to be able to organize and archive their own work, allowing them to track their progress as well as show exemplary work to the general public. Faculty also need tools to track students and showcase excellent student work such as for a specific class or .</w:t>
-      </w:r>
+        <w:t xml:space="preserve">Providing access to student academic work entails facilitating the discovery of excellent student work for all audiences. In addition, students need to be able to organize and archive their own work, allowing them to track their progress as well as show exemplary work to the general public. Faculty also need tools to track students and showcase excellent student work such as for a specific class </w:t>
+      </w:r>
+      <w:proofErr w:type="gramStart"/>
+      <w:r>
+        <w:rPr>
+          <w:color w:val="242424"/>
+        </w:rPr>
+        <w:t>or .</w:t>
+      </w:r>
+      <w:proofErr w:type="gramEnd"/>
     </w:p>
     <w:p>
       <w:pPr>
@@ -3668,7 +3944,21 @@
         <w:rPr>
           <w:color w:val="242424"/>
         </w:rPr>
-        <w:t xml:space="preserve"> with other audiences means providing social tools for connecting users to students. Networking may occur in any of a multitude of directions such as students using their portfolio in their resumes for potential jobs, potential employers finding excellent students, or peers finding potential collaborators, etc.</w:t>
+        <w:t xml:space="preserve"> with other </w:t>
+      </w:r>
+      <w:proofErr w:type="gramStart"/>
+      <w:r>
+        <w:rPr>
+          <w:color w:val="242424"/>
+        </w:rPr>
+        <w:t>audiences</w:t>
+      </w:r>
+      <w:proofErr w:type="gramEnd"/>
+      <w:r>
+        <w:rPr>
+          <w:color w:val="242424"/>
+        </w:rPr>
+        <w:t xml:space="preserve"> means providing social tools for connecting users to students. Networking may occur in any of a multitude of directions such as students using their portfolio in their resumes for potential jobs, potential employers finding excellent students, or peers finding potential collaborators, etc.</w:t>
       </w:r>
     </w:p>
     <w:p>
@@ -3689,7 +3979,21 @@
           <w:color w:val="242424"/>
         </w:rPr>
         <w:tab/>
-        <w:t>The objective of facilitating communities around academic work is to leverage online tools for strengthening the academic experience. Because student work is on-going, students need tools for sharing work with peers and soliciting specific feedback on works in progress. As well, contributing and exploring works within specific communities enhances learning and academic excellence.</w:t>
+        <w:t xml:space="preserve">The objective of facilitating communities around academic work is to leverage online tools for strengthening the academic experience. Because student work is </w:t>
+      </w:r>
+      <w:proofErr w:type="gramStart"/>
+      <w:r>
+        <w:rPr>
+          <w:color w:val="242424"/>
+        </w:rPr>
+        <w:t>on-going</w:t>
+      </w:r>
+      <w:proofErr w:type="gramEnd"/>
+      <w:r>
+        <w:rPr>
+          <w:color w:val="242424"/>
+        </w:rPr>
+        <w:t>, students need tools for sharing work with peers and soliciting specific feedback on works in progress. As well, contributing and exploring works within specific communities enhances learning and academic excellence.</w:t>
       </w:r>
     </w:p>
     <w:p>
@@ -3717,6 +4021,7 @@
         <w:rPr>
           <w:noProof/>
         </w:rPr>
+        <w:lastRenderedPageBreak/>
         <w:pict w14:anchorId="17E8A49F">
           <v:rect id="_x0000_s1034" style="position:absolute;margin-left:52.4pt;margin-top:64.5pt;width:560pt;height:45pt;z-index:-251635200;mso-position-horizontal-relative:page;mso-position-vertical-relative:page" coordsize="21600,21600" fillcolor="#205867" stroked="f">
             <v:fill o:detectmouseclick="t"/>
@@ -3934,7 +4239,21 @@
         <w:rPr>
           <w:color w:val="242424"/>
         </w:rPr>
-        <w:t xml:space="preserve"> including: subject/type of work, department, student profile</w:t>
+        <w:t xml:space="preserve"> including: subject/type of work, department, </w:t>
+      </w:r>
+      <w:proofErr w:type="gramStart"/>
+      <w:r>
+        <w:rPr>
+          <w:color w:val="242424"/>
+        </w:rPr>
+        <w:t>student</w:t>
+      </w:r>
+      <w:proofErr w:type="gramEnd"/>
+      <w:r>
+        <w:rPr>
+          <w:color w:val="242424"/>
+        </w:rPr>
+        <w:t xml:space="preserve"> profile</w:t>
       </w:r>
       <w:r>
         <w:rPr>
@@ -4172,7 +4491,21 @@
         <w:rPr>
           <w:color w:val="242424"/>
         </w:rPr>
-        <w:t>Student authentication linked with MaineStreet student account</w:t>
+        <w:t xml:space="preserve">Student authentication linked with </w:t>
+      </w:r>
+      <w:proofErr w:type="spellStart"/>
+      <w:r>
+        <w:rPr>
+          <w:color w:val="242424"/>
+        </w:rPr>
+        <w:t>MaineStreet</w:t>
+      </w:r>
+      <w:proofErr w:type="spellEnd"/>
+      <w:r>
+        <w:rPr>
+          <w:color w:val="242424"/>
+        </w:rPr>
+        <w:t xml:space="preserve"> student account</w:t>
       </w:r>
     </w:p>
     <w:p>
@@ -4248,7 +4581,21 @@
         <w:rPr>
           <w:color w:val="242424"/>
         </w:rPr>
-        <w:t>The proposed project will not be providing portfolio functionality for graduate, faculty, or alumni work. As well, sophisticated collaboration tools such as managing project files like Dropbox, planning tools, and other group-based</w:t>
+        <w:t xml:space="preserve">The proposed project will not be providing portfolio functionality for graduate, faculty, or alumni work. As well, sophisticated collaboration tools such as managing project files like </w:t>
+      </w:r>
+      <w:proofErr w:type="spellStart"/>
+      <w:r>
+        <w:rPr>
+          <w:color w:val="242424"/>
+        </w:rPr>
+        <w:t>Dropbox</w:t>
+      </w:r>
+      <w:proofErr w:type="spellEnd"/>
+      <w:r>
+        <w:rPr>
+          <w:color w:val="242424"/>
+        </w:rPr>
+        <w:t>, planning tools, and other group-based</w:t>
       </w:r>
       <w:r>
         <w:rPr>
@@ -4373,13 +4720,49 @@
         <w:rPr>
           <w:color w:val="242424"/>
         </w:rPr>
-        <w:t xml:space="preserve">portfolio system such as Behance, Carbonmade or </w:t>
-      </w:r>
-      <w:r>
-        <w:rPr>
-          <w:color w:val="242424"/>
-        </w:rPr>
-        <w:t xml:space="preserve">ePortfolio </w:t>
+        <w:t xml:space="preserve">portfolio system such as </w:t>
+      </w:r>
+      <w:proofErr w:type="spellStart"/>
+      <w:r>
+        <w:rPr>
+          <w:color w:val="242424"/>
+        </w:rPr>
+        <w:t>Behance</w:t>
+      </w:r>
+      <w:proofErr w:type="spellEnd"/>
+      <w:r>
+        <w:rPr>
+          <w:color w:val="242424"/>
+        </w:rPr>
+        <w:t xml:space="preserve">, </w:t>
+      </w:r>
+      <w:proofErr w:type="spellStart"/>
+      <w:r>
+        <w:rPr>
+          <w:color w:val="242424"/>
+        </w:rPr>
+        <w:t>Carbonmade</w:t>
+      </w:r>
+      <w:proofErr w:type="spellEnd"/>
+      <w:r>
+        <w:rPr>
+          <w:color w:val="242424"/>
+        </w:rPr>
+        <w:t xml:space="preserve"> or </w:t>
+      </w:r>
+      <w:proofErr w:type="spellStart"/>
+      <w:r>
+        <w:rPr>
+          <w:color w:val="242424"/>
+        </w:rPr>
+        <w:t>ePortfolio</w:t>
+      </w:r>
+      <w:proofErr w:type="spellEnd"/>
+      <w:r>
+        <w:rPr>
+          <w:color w:val="242424"/>
+        </w:rPr>
+        <w:t xml:space="preserve"> </w:t>
       </w:r>
       <w:r>
         <w:rPr>
@@ -4439,7 +4822,14 @@
         <w:rPr>
           <w:color w:val="242424"/>
         </w:rPr>
-        <w:t xml:space="preserve"> of the University of Maine community are not feasible</w:t>
+        <w:t xml:space="preserve"> of </w:t>
+      </w:r>
+      <w:r>
+        <w:rPr>
+          <w:color w:val="242424"/>
+        </w:rPr>
+        <w:lastRenderedPageBreak/>
+        <w:t>the University of Maine community are not feasible</w:t>
       </w:r>
       <w:r>
         <w:rPr>
@@ -4697,7 +5087,35 @@
         <w:rPr>
           <w:color w:val="242424"/>
         </w:rPr>
-        <w:t>Twitter bootstrap will be used to ease html structures and JQuery will be used for DOM manipulation where necessary. Other JavaScript frameworks will be explored as needed such as underscore.js and JQueryUI.</w:t>
+        <w:t xml:space="preserve">Twitter bootstrap will be used to ease html structures and </w:t>
+      </w:r>
+      <w:proofErr w:type="spellStart"/>
+      <w:r>
+        <w:rPr>
+          <w:color w:val="242424"/>
+        </w:rPr>
+        <w:t>JQuery</w:t>
+      </w:r>
+      <w:proofErr w:type="spellEnd"/>
+      <w:r>
+        <w:rPr>
+          <w:color w:val="242424"/>
+        </w:rPr>
+        <w:t xml:space="preserve"> will be used for DOM manipulation where necessary. Other JavaScript frameworks will be explored as needed such as underscore.js and </w:t>
+      </w:r>
+      <w:proofErr w:type="spellStart"/>
+      <w:r>
+        <w:rPr>
+          <w:color w:val="242424"/>
+        </w:rPr>
+        <w:t>JQueryUI</w:t>
+      </w:r>
+      <w:proofErr w:type="spellEnd"/>
+      <w:r>
+        <w:rPr>
+          <w:color w:val="242424"/>
+        </w:rPr>
+        <w:t>.</w:t>
       </w:r>
     </w:p>
     <w:p>
@@ -4744,7 +5162,15 @@
         </w:rPr>
       </w:pPr>
       <w:r>
-        <w:t xml:space="preserve">To manage code between developers git will be used to mange the application code. For tutorials see </w:t>
+        <w:t xml:space="preserve">To manage code between developers </w:t>
+      </w:r>
+      <w:proofErr w:type="spellStart"/>
+      <w:r>
+        <w:t>git</w:t>
+      </w:r>
+      <w:proofErr w:type="spellEnd"/>
+      <w:r>
+        <w:t xml:space="preserve"> will be used to mange the application code. For tutorials see </w:t>
       </w:r>
       <w:hyperlink r:id="rId14" w:history="1">
         <w:r>
@@ -4840,6 +5266,7 @@
           <w:color w:val="FFFDFD"/>
           <w:sz w:val="48"/>
         </w:rPr>
+        <w:lastRenderedPageBreak/>
         <w:pict w14:anchorId="4F539A14">
           <v:rect id="Rectangle 41" o:spid="_x0000_s1069" style="position:absolute;margin-left:52pt;margin-top:68.3pt;width:560pt;height:45pt;z-index:-251598336;visibility:visible;mso-wrap-style:square;mso-wrap-edited:f;mso-width-percent:0;mso-height-percent:0;mso-wrap-distance-left:9pt;mso-wrap-distance-top:0;mso-wrap-distance-right:9pt;mso-wrap-distance-bottom:0;mso-position-horizontal:absolute;mso-position-horizontal-relative:page;mso-position-vertical:absolute;mso-position-vertical-relative:page;mso-width-percent:0;mso-height-percent:0;mso-width-relative:page;mso-height-relative:page;v-text-anchor:top" wrapcoords="-28 0 -28 20880 21600 20880 21600 0 -28 0" o:gfxdata="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" fillcolor="#205867" stroked="f">
             <v:stroke joinstyle="round"/>
@@ -4938,7 +5365,15 @@
         </w:numPr>
       </w:pPr>
       <w:r>
-        <w:t>Student – An undergraduate UMaine student</w:t>
+        <w:t xml:space="preserve">Student – An undergraduate </w:t>
+      </w:r>
+      <w:proofErr w:type="spellStart"/>
+      <w:r>
+        <w:t>UMaine</w:t>
+      </w:r>
+      <w:proofErr w:type="spellEnd"/>
+      <w:r>
+        <w:t xml:space="preserve"> student</w:t>
       </w:r>
     </w:p>
     <w:p>
@@ -4950,7 +5385,15 @@
         </w:numPr>
       </w:pPr>
       <w:r>
-        <w:t>Faculty – A UMaine instructor</w:t>
+        <w:t xml:space="preserve">Faculty – A </w:t>
+      </w:r>
+      <w:proofErr w:type="spellStart"/>
+      <w:r>
+        <w:t>UMaine</w:t>
+      </w:r>
+      <w:proofErr w:type="spellEnd"/>
+      <w:r>
+        <w:t xml:space="preserve"> instructor</w:t>
       </w:r>
     </w:p>
     <w:p>
@@ -5278,8 +5721,16 @@
         <w:rPr>
           <w:color w:val="242424"/>
         </w:rPr>
-        <w:t xml:space="preserve"> as a member.  For detailed features associated with users, see the Features &gt; User Features section.</w:t>
-      </w:r>
+        <w:t xml:space="preserve"> as a member.  </w:t>
+      </w:r>
+      <w:proofErr w:type="gramStart"/>
+      <w:r>
+        <w:rPr>
+          <w:color w:val="242424"/>
+        </w:rPr>
+        <w:t>For detailed features associated with users, see the Features &gt; User Features section.</w:t>
+      </w:r>
+      <w:proofErr w:type="gramEnd"/>
     </w:p>
     <w:p>
       <w:pPr>
@@ -5393,12 +5844,21 @@
                         <w:sz w:val="20"/>
                       </w:rPr>
                     </w:pPr>
+                    <w:proofErr w:type="gramStart"/>
                     <w:r>
                       <w:rPr>
                         <w:sz w:val="22"/>
                         <w:u w:color="000000"/>
                       </w:rPr>
-                      <w:t>Student(Undergraduate)</w:t>
+                      <w:t>Student(</w:t>
+                    </w:r>
+                    <w:proofErr w:type="gramEnd"/>
+                    <w:r>
+                      <w:rPr>
+                        <w:sz w:val="22"/>
+                        <w:u w:color="000000"/>
+                      </w:rPr>
+                      <w:t>Undergraduate)</w:t>
                     </w:r>
                   </w:p>
                 </w:txbxContent>
@@ -5581,7 +6041,21 @@
         <w:rPr>
           <w:color w:val="242424"/>
         </w:rPr>
-        <w:t xml:space="preserve">users of the portfolio system. Any person from any audience can become a member, such as an alumni, graduate student, potential employer, and parent. </w:t>
+        <w:t xml:space="preserve">users of the portfolio system. Any person from any audience can become a member, such </w:t>
+      </w:r>
+      <w:proofErr w:type="gramStart"/>
+      <w:r>
+        <w:rPr>
+          <w:color w:val="242424"/>
+        </w:rPr>
+        <w:t>as an alumni</w:t>
+      </w:r>
+      <w:proofErr w:type="gramEnd"/>
+      <w:r>
+        <w:rPr>
+          <w:color w:val="242424"/>
+        </w:rPr>
+        <w:t xml:space="preserve">, graduate student, potential employer, and parent. </w:t>
       </w:r>
       <w:r>
         <w:rPr>
@@ -5635,6 +6109,7 @@
         <w:rPr>
           <w:color w:val="242424"/>
         </w:rPr>
+        <w:lastRenderedPageBreak/>
         <w:tab/>
         <w:t>A student user is a specialized type of registered user. A student user is a registered member who is also an undergraduate student at the University of Maine. Any other student type (such as a graduate student) cannot become a student user. Students are the primary user group. The primary function of students is to manage their portfolio and works.</w:t>
       </w:r>
@@ -6043,6 +6518,7 @@
           <w:rFonts w:ascii="Cambria Bold" w:hAnsi="Cambria Bold"/>
           <w:color w:val="242424"/>
         </w:rPr>
+        <w:lastRenderedPageBreak/>
         <w:t>Synthesis diagram</w:t>
       </w:r>
       <w:r>
@@ -6279,7 +6755,21 @@
         <w:rPr>
           <w:color w:val="242424"/>
         </w:rPr>
-        <w:t>In the New media group we have a dedicated section for the work in progress. Only members of the New media group can access this section. Anonymous users can only see the public gallery with fully functional works.</w:t>
+        <w:t xml:space="preserve">In the New media group we have a dedicated section for the work in progress. Only members of the </w:t>
+      </w:r>
+      <w:proofErr w:type="gramStart"/>
+      <w:r>
+        <w:rPr>
+          <w:color w:val="242424"/>
+        </w:rPr>
+        <w:t>New</w:t>
+      </w:r>
+      <w:proofErr w:type="gramEnd"/>
+      <w:r>
+        <w:rPr>
+          <w:color w:val="242424"/>
+        </w:rPr>
+        <w:t xml:space="preserve"> media group can access this section. Anonymous users can only see the public gallery with fully functional works.</w:t>
       </w:r>
     </w:p>
     <w:p>
@@ -6326,11 +6816,19 @@
           <w:color w:val="242424"/>
         </w:rPr>
       </w:pPr>
-      <w:r>
-        <w:rPr>
-          <w:color w:val="242424"/>
-        </w:rPr>
-        <w:t>you can create a group (you will become the admin)</w:t>
+      <w:proofErr w:type="gramStart"/>
+      <w:r>
+        <w:rPr>
+          <w:color w:val="242424"/>
+        </w:rPr>
+        <w:t>you</w:t>
+      </w:r>
+      <w:proofErr w:type="gramEnd"/>
+      <w:r>
+        <w:rPr>
+          <w:color w:val="242424"/>
+        </w:rPr>
+        <w:t xml:space="preserve"> can create a group (you will become the admin)</w:t>
       </w:r>
     </w:p>
     <w:p>
@@ -6348,11 +6846,33 @@
           <w:color w:val="242424"/>
         </w:rPr>
       </w:pPr>
-      <w:r>
-        <w:rPr>
-          <w:color w:val="242424"/>
-        </w:rPr>
-        <w:t>you can follow a group (ie you will received notification as soon as a public work is published)</w:t>
+      <w:proofErr w:type="gramStart"/>
+      <w:r>
+        <w:rPr>
+          <w:color w:val="242424"/>
+        </w:rPr>
+        <w:t>you</w:t>
+      </w:r>
+      <w:proofErr w:type="gramEnd"/>
+      <w:r>
+        <w:rPr>
+          <w:color w:val="242424"/>
+        </w:rPr>
+        <w:t xml:space="preserve"> can follow a group (</w:t>
+      </w:r>
+      <w:proofErr w:type="spellStart"/>
+      <w:r>
+        <w:rPr>
+          <w:color w:val="242424"/>
+        </w:rPr>
+        <w:t>ie</w:t>
+      </w:r>
+      <w:proofErr w:type="spellEnd"/>
+      <w:r>
+        <w:rPr>
+          <w:color w:val="242424"/>
+        </w:rPr>
+        <w:t xml:space="preserve"> you will received notification as soon as a public work is published)</w:t>
       </w:r>
     </w:p>
     <w:p>
@@ -6370,11 +6890,19 @@
           <w:color w:val="242424"/>
         </w:rPr>
       </w:pPr>
-      <w:r>
-        <w:rPr>
-          <w:color w:val="242424"/>
-        </w:rPr>
-        <w:t>you can invite a member</w:t>
+      <w:proofErr w:type="gramStart"/>
+      <w:r>
+        <w:rPr>
+          <w:color w:val="242424"/>
+        </w:rPr>
+        <w:t>you</w:t>
+      </w:r>
+      <w:proofErr w:type="gramEnd"/>
+      <w:r>
+        <w:rPr>
+          <w:color w:val="242424"/>
+        </w:rPr>
+        <w:t xml:space="preserve"> can invite a member</w:t>
       </w:r>
     </w:p>
     <w:p>
@@ -6392,11 +6920,19 @@
           <w:color w:val="242424"/>
         </w:rPr>
       </w:pPr>
-      <w:r>
-        <w:rPr>
-          <w:color w:val="242424"/>
-        </w:rPr>
-        <w:t>you can delete a group (as the admin)</w:t>
+      <w:proofErr w:type="gramStart"/>
+      <w:r>
+        <w:rPr>
+          <w:color w:val="242424"/>
+        </w:rPr>
+        <w:t>you</w:t>
+      </w:r>
+      <w:proofErr w:type="gramEnd"/>
+      <w:r>
+        <w:rPr>
+          <w:color w:val="242424"/>
+        </w:rPr>
+        <w:t xml:space="preserve"> can delete a group (as the admin)</w:t>
       </w:r>
     </w:p>
     <w:p>
@@ -6414,11 +6950,19 @@
           <w:color w:val="242424"/>
         </w:rPr>
       </w:pPr>
-      <w:r>
-        <w:rPr>
-          <w:color w:val="242424"/>
-        </w:rPr>
-        <w:t>you can edit the settings of the group</w:t>
+      <w:proofErr w:type="gramStart"/>
+      <w:r>
+        <w:rPr>
+          <w:color w:val="242424"/>
+        </w:rPr>
+        <w:t>you</w:t>
+      </w:r>
+      <w:proofErr w:type="gramEnd"/>
+      <w:r>
+        <w:rPr>
+          <w:color w:val="242424"/>
+        </w:rPr>
+        <w:t xml:space="preserve"> can edit the settings of the group</w:t>
       </w:r>
     </w:p>
     <w:p>
@@ -6465,11 +7009,19 @@
           <w:color w:val="242424"/>
         </w:rPr>
       </w:pPr>
-      <w:r>
-        <w:rPr>
-          <w:color w:val="242424"/>
-        </w:rPr>
-        <w:t>you can take part in a group</w:t>
+      <w:proofErr w:type="gramStart"/>
+      <w:r>
+        <w:rPr>
+          <w:color w:val="242424"/>
+        </w:rPr>
+        <w:t>you</w:t>
+      </w:r>
+      <w:proofErr w:type="gramEnd"/>
+      <w:r>
+        <w:rPr>
+          <w:color w:val="242424"/>
+        </w:rPr>
+        <w:t xml:space="preserve"> can take part in a group</w:t>
       </w:r>
     </w:p>
     <w:p>
@@ -6487,11 +7039,19 @@
           <w:color w:val="242424"/>
         </w:rPr>
       </w:pPr>
-      <w:r>
-        <w:rPr>
-          <w:color w:val="242424"/>
-        </w:rPr>
-        <w:t>kick a member out</w:t>
+      <w:proofErr w:type="gramStart"/>
+      <w:r>
+        <w:rPr>
+          <w:color w:val="242424"/>
+        </w:rPr>
+        <w:t>kick</w:t>
+      </w:r>
+      <w:proofErr w:type="gramEnd"/>
+      <w:r>
+        <w:rPr>
+          <w:color w:val="242424"/>
+        </w:rPr>
+        <w:t xml:space="preserve"> a member out</w:t>
       </w:r>
     </w:p>
     <w:p>
@@ -6509,11 +7069,19 @@
           <w:color w:val="242424"/>
         </w:rPr>
       </w:pPr>
-      <w:r>
-        <w:rPr>
-          <w:color w:val="242424"/>
-        </w:rPr>
-        <w:t>publish work in the WIP section</w:t>
+      <w:proofErr w:type="gramStart"/>
+      <w:r>
+        <w:rPr>
+          <w:color w:val="242424"/>
+        </w:rPr>
+        <w:t>publish</w:t>
+      </w:r>
+      <w:proofErr w:type="gramEnd"/>
+      <w:r>
+        <w:rPr>
+          <w:color w:val="242424"/>
+        </w:rPr>
+        <w:t xml:space="preserve"> work in the WIP section</w:t>
       </w:r>
     </w:p>
     <w:p>
@@ -6531,11 +7099,19 @@
           <w:color w:val="242424"/>
         </w:rPr>
       </w:pPr>
-      <w:r>
-        <w:rPr>
-          <w:color w:val="242424"/>
-        </w:rPr>
-        <w:t>add multiple revisions of your works in the WIP section</w:t>
+      <w:proofErr w:type="gramStart"/>
+      <w:r>
+        <w:rPr>
+          <w:color w:val="242424"/>
+        </w:rPr>
+        <w:t>add</w:t>
+      </w:r>
+      <w:proofErr w:type="gramEnd"/>
+      <w:r>
+        <w:rPr>
+          <w:color w:val="242424"/>
+        </w:rPr>
+        <w:t xml:space="preserve"> multiple revisions of your works in the WIP section</w:t>
       </w:r>
     </w:p>
     <w:p>
@@ -6553,11 +7129,19 @@
           <w:color w:val="242424"/>
         </w:rPr>
       </w:pPr>
-      <w:r>
-        <w:rPr>
-          <w:color w:val="242424"/>
-        </w:rPr>
-        <w:t xml:space="preserve">publish work in the public gallery (the last revision is the last accessible) </w:t>
+      <w:proofErr w:type="gramStart"/>
+      <w:r>
+        <w:rPr>
+          <w:color w:val="242424"/>
+        </w:rPr>
+        <w:t>publish</w:t>
+      </w:r>
+      <w:proofErr w:type="gramEnd"/>
+      <w:r>
+        <w:rPr>
+          <w:color w:val="242424"/>
+        </w:rPr>
+        <w:t xml:space="preserve"> work in the public gallery (the last revision is the last accessible) </w:t>
       </w:r>
     </w:p>
     <w:p>
@@ -6575,11 +7159,19 @@
           <w:color w:val="242424"/>
         </w:rPr>
       </w:pPr>
-      <w:r>
-        <w:rPr>
-          <w:color w:val="242424"/>
-        </w:rPr>
-        <w:t>editing your work</w:t>
+      <w:proofErr w:type="gramStart"/>
+      <w:r>
+        <w:rPr>
+          <w:color w:val="242424"/>
+        </w:rPr>
+        <w:t>editing</w:t>
+      </w:r>
+      <w:proofErr w:type="gramEnd"/>
+      <w:r>
+        <w:rPr>
+          <w:color w:val="242424"/>
+        </w:rPr>
+        <w:t xml:space="preserve"> your work</w:t>
       </w:r>
     </w:p>
     <w:p>
@@ -6597,11 +7189,19 @@
           <w:color w:val="242424"/>
         </w:rPr>
       </w:pPr>
-      <w:r>
-        <w:rPr>
-          <w:color w:val="242424"/>
-        </w:rPr>
-        <w:t>push some work from the WIP section to the public gallery</w:t>
+      <w:proofErr w:type="gramStart"/>
+      <w:r>
+        <w:rPr>
+          <w:color w:val="242424"/>
+        </w:rPr>
+        <w:t>push</w:t>
+      </w:r>
+      <w:proofErr w:type="gramEnd"/>
+      <w:r>
+        <w:rPr>
+          <w:color w:val="242424"/>
+        </w:rPr>
+        <w:t xml:space="preserve"> some work from the WIP section to the public gallery</w:t>
       </w:r>
     </w:p>
     <w:p>
@@ -6619,11 +7219,19 @@
           <w:color w:val="242424"/>
         </w:rPr>
       </w:pPr>
-      <w:r>
-        <w:rPr>
-          <w:color w:val="242424"/>
-        </w:rPr>
-        <w:t>ask for feedback</w:t>
+      <w:proofErr w:type="gramStart"/>
+      <w:r>
+        <w:rPr>
+          <w:color w:val="242424"/>
+        </w:rPr>
+        <w:t>ask</w:t>
+      </w:r>
+      <w:proofErr w:type="gramEnd"/>
+      <w:r>
+        <w:rPr>
+          <w:color w:val="242424"/>
+        </w:rPr>
+        <w:t xml:space="preserve"> for feedback</w:t>
       </w:r>
     </w:p>
     <w:p>
@@ -6641,11 +7249,19 @@
           <w:color w:val="242424"/>
         </w:rPr>
       </w:pPr>
-      <w:r>
-        <w:rPr>
-          <w:color w:val="242424"/>
-        </w:rPr>
-        <w:t>give feedback</w:t>
+      <w:proofErr w:type="gramStart"/>
+      <w:r>
+        <w:rPr>
+          <w:color w:val="242424"/>
+        </w:rPr>
+        <w:t>give</w:t>
+      </w:r>
+      <w:proofErr w:type="gramEnd"/>
+      <w:r>
+        <w:rPr>
+          <w:color w:val="242424"/>
+        </w:rPr>
+        <w:t xml:space="preserve"> feedback</w:t>
       </w:r>
     </w:p>
     <w:p>
@@ -6653,6 +7269,7 @@
         <w:rPr>
           <w:noProof/>
         </w:rPr>
+        <w:lastRenderedPageBreak/>
         <w:drawing>
           <wp:anchor distT="152400" distB="152400" distL="152400" distR="152400" simplePos="0" relativeHeight="251731456" behindDoc="0" locked="0" layoutInCell="1" allowOverlap="1" wp14:anchorId="3EC2CDB4" wp14:editId="525A3ED1">
             <wp:simplePos x="0" y="0"/>
@@ -6856,7 +7473,23 @@
           <w:color w:val="242424"/>
           <w:shd w:val="clear" w:color="auto" w:fill="FFFF33"/>
         </w:rPr>
-        <w:t>And furthermore, do other associative groups auto-create groups? (i.e., a student is auto-added to groups for their department, college, work-study jobs, etc.)</w:t>
+        <w:t>And furthermore, do other associative groups auto-create groups? (</w:t>
+      </w:r>
+      <w:proofErr w:type="gramStart"/>
+      <w:r>
+        <w:rPr>
+          <w:color w:val="242424"/>
+          <w:shd w:val="clear" w:color="auto" w:fill="FFFF33"/>
+        </w:rPr>
+        <w:t>i</w:t>
+      </w:r>
+      <w:proofErr w:type="gramEnd"/>
+      <w:r>
+        <w:rPr>
+          <w:color w:val="242424"/>
+          <w:shd w:val="clear" w:color="auto" w:fill="FFFF33"/>
+        </w:rPr>
+        <w:t>.e., a student is auto-added to groups for their department, college, work-study jobs, etc.)</w:t>
       </w:r>
       <w:r>
         <w:rPr>
@@ -6880,7 +7513,23 @@
           <w:color w:val="1B1B1B"/>
           <w:shd w:val="clear" w:color="auto" w:fill="F3EB00"/>
         </w:rPr>
-        <w:t>Collaborative-work groups (work done with other students, such as research work) is now an attribute.</w:t>
+        <w:t xml:space="preserve">Collaborative-work groups (work done with other students, such as research work) </w:t>
+      </w:r>
+      <w:proofErr w:type="gramStart"/>
+      <w:r>
+        <w:rPr>
+          <w:color w:val="1B1B1B"/>
+          <w:shd w:val="clear" w:color="auto" w:fill="F3EB00"/>
+        </w:rPr>
+        <w:t>is</w:t>
+      </w:r>
+      <w:proofErr w:type="gramEnd"/>
+      <w:r>
+        <w:rPr>
+          <w:color w:val="1B1B1B"/>
+          <w:shd w:val="clear" w:color="auto" w:fill="F3EB00"/>
+        </w:rPr>
+        <w:t xml:space="preserve"> now an attribute.</w:t>
       </w:r>
     </w:p>
     <w:p>
@@ -7630,18 +8279,62 @@
             </w:rPr>
           </w:rPrChange>
         </w:rPr>
-        <w:t>Since this group is created by the user, the user (who is now the administrator) may choose who participates in the group. This includes the option of allowing users to freely</w:t>
-      </w:r>
-      <w:ins w:id="24" w:author="Michael Botieri" w:date="2013-04-29T15:06:00Z">
+        <w:t xml:space="preserve">Since </w:t>
+      </w:r>
+      <w:proofErr w:type="gramStart"/>
+      <w:r>
+        <w:rPr>
+          <w:rFonts w:cs="Lucida Grande"/>
+          <w:color w:val="303030"/>
+          <w:rPrChange w:id="24" w:author="Michael Botieri" w:date="2013-04-29T15:06:00Z">
+            <w:rPr>
+              <w:rFonts w:ascii="Corbel" w:hAnsi="Corbel"/>
+              <w:color w:val="303030"/>
+            </w:rPr>
+          </w:rPrChange>
+        </w:rPr>
+        <w:t>this group is created by the user</w:t>
+      </w:r>
+      <w:proofErr w:type="gramEnd"/>
+      <w:r>
+        <w:rPr>
+          <w:rFonts w:cs="Lucida Grande"/>
+          <w:color w:val="303030"/>
+          <w:rPrChange w:id="25" w:author="Michael Botieri" w:date="2013-04-29T15:06:00Z">
+            <w:rPr>
+              <w:rFonts w:ascii="Corbel" w:hAnsi="Corbel"/>
+              <w:color w:val="303030"/>
+            </w:rPr>
+          </w:rPrChange>
+        </w:rPr>
+        <w:t>, the user (who is now the administrator) may choose who participates in the group. This includes the option of allowing users to freely</w:t>
+      </w:r>
+      <w:ins w:id="26" w:author="Michael Botieri" w:date="2013-04-29T15:06:00Z">
         <w:r>
           <w:rPr>
             <w:rFonts w:cs="Lucida Grande"/>
             <w:color w:val="303030"/>
           </w:rPr>
-          <w:t xml:space="preserve"> publish work on the groups public gallery, or whether </w:t>
+          <w:t xml:space="preserve"> publish work on the </w:t>
+        </w:r>
+        <w:proofErr w:type="gramStart"/>
+        <w:r>
+          <w:rPr>
+            <w:rFonts w:cs="Lucida Grande"/>
+            <w:color w:val="303030"/>
+          </w:rPr>
+          <w:t>groups</w:t>
+        </w:r>
+        <w:proofErr w:type="gramEnd"/>
+        <w:r>
+          <w:rPr>
+            <w:rFonts w:cs="Lucida Grande"/>
+            <w:color w:val="303030"/>
+          </w:rPr>
+          <w:t xml:space="preserve"> public gallery, or whether </w:t>
         </w:r>
       </w:ins>
-      <w:ins w:id="25" w:author="Michael Botieri" w:date="2013-04-29T15:07:00Z">
+      <w:ins w:id="27" w:author="Michael Botieri" w:date="2013-04-29T15:07:00Z">
         <w:r>
           <w:rPr>
             <w:rFonts w:cs="Lucida Grande"/>
@@ -7650,7 +8343,7 @@
           <w:t>permission</w:t>
         </w:r>
       </w:ins>
-      <w:ins w:id="26" w:author="Michael Botieri" w:date="2013-04-29T15:06:00Z">
+      <w:ins w:id="28" w:author="Michael Botieri" w:date="2013-04-29T15:06:00Z">
         <w:r>
           <w:rPr>
             <w:rFonts w:cs="Lucida Grande"/>
@@ -7659,7 +8352,7 @@
           <w:t xml:space="preserve"> </w:t>
         </w:r>
       </w:ins>
-      <w:ins w:id="27" w:author="Michael Botieri" w:date="2013-04-29T15:07:00Z">
+      <w:ins w:id="29" w:author="Michael Botieri" w:date="2013-04-29T15:07:00Z">
         <w:r>
           <w:rPr>
             <w:rFonts w:cs="Lucida Grande"/>
@@ -7764,7 +8457,35 @@
         <w:rPr>
           <w:color w:val="242424"/>
         </w:rPr>
-        <w:t>Any individual seeking feedback on a piece of work may post the work-in-progress to the group, where any member may provide feedback on the piece. If a member publishes a work, they may choose to also publish to the interest group, which would be viewable by anyone who chooses to look at the group, regardless of whether or not they are a member of the group.</w:t>
+        <w:t xml:space="preserve">Any individual seeking feedback on a piece of work may post the work-in-progress to the group, where any member may provide feedback on the piece. If a member publishes a work, they may choose to also publish to the interest group, which would be viewable by anyone who chooses to look at the group, regardless of whether or not </w:t>
+      </w:r>
+      <w:proofErr w:type="gramStart"/>
+      <w:r>
+        <w:rPr>
+          <w:color w:val="242424"/>
+        </w:rPr>
+        <w:t>they</w:t>
+      </w:r>
+      <w:proofErr w:type="gramEnd"/>
+      <w:r>
+        <w:rPr>
+          <w:color w:val="242424"/>
+        </w:rPr>
+        <w:t xml:space="preserve"> are </w:t>
+      </w:r>
+      <w:proofErr w:type="gramStart"/>
+      <w:r>
+        <w:rPr>
+          <w:color w:val="242424"/>
+        </w:rPr>
+        <w:t>a member of the group</w:t>
+      </w:r>
+      <w:proofErr w:type="gramEnd"/>
+      <w:r>
+        <w:rPr>
+          <w:color w:val="242424"/>
+        </w:rPr>
+        <w:t>.</w:t>
       </w:r>
     </w:p>
     <w:p>
@@ -7806,6 +8527,7 @@
           <w:color w:val="242424"/>
           <w:position w:val="-2"/>
         </w:rPr>
+        <w:lastRenderedPageBreak/>
         <w:tab/>
       </w:r>
       <w:r>
@@ -7834,11 +8556,19 @@
           <w:position w:val="-2"/>
         </w:rPr>
       </w:pPr>
-      <w:r>
-        <w:rPr>
-          <w:color w:val="242424"/>
-        </w:rPr>
-        <w:t>Club groups are created by members or leaders of a particular club or other extracurricular group to help organize and facilitate communication among members.</w:t>
+      <w:proofErr w:type="gramStart"/>
+      <w:r>
+        <w:rPr>
+          <w:color w:val="242424"/>
+        </w:rPr>
+        <w:t>Club groups are created by members or leaders of a particular club or other extracurricular group to help organize and facilitate communication among members</w:t>
+      </w:r>
+      <w:proofErr w:type="gramEnd"/>
+      <w:r>
+        <w:rPr>
+          <w:color w:val="242424"/>
+        </w:rPr>
+        <w:t>.</w:t>
       </w:r>
     </w:p>
     <w:p>
@@ -7894,7 +8624,21 @@
         <w:rPr>
           <w:color w:val="242424"/>
         </w:rPr>
-        <w:t>When work is finished in a club group, it may be either made available to to the public or only viewable by members.</w:t>
+        <w:t xml:space="preserve">When work is finished in a club group, it may be either made available to </w:t>
+      </w:r>
+      <w:proofErr w:type="spellStart"/>
+      <w:r>
+        <w:rPr>
+          <w:color w:val="242424"/>
+        </w:rPr>
+        <w:t>to</w:t>
+      </w:r>
+      <w:proofErr w:type="spellEnd"/>
+      <w:r>
+        <w:rPr>
+          <w:color w:val="242424"/>
+        </w:rPr>
+        <w:t xml:space="preserve"> the public or only viewable by members.</w:t>
       </w:r>
     </w:p>
     <w:p>
@@ -8104,7 +8848,21 @@
         <w:rPr>
           <w:color w:val="242424"/>
         </w:rPr>
-        <w:t>A collaborative-work group is formed by a group of students working toward a common goal. This is most typically school work such as a group project, but may have other applications as well.</w:t>
+        <w:t xml:space="preserve">A collaborative-work group is formed by a group of students working toward a common goal. This is most typically </w:t>
+      </w:r>
+      <w:proofErr w:type="gramStart"/>
+      <w:r>
+        <w:rPr>
+          <w:color w:val="242424"/>
+        </w:rPr>
+        <w:t>school work</w:t>
+      </w:r>
+      <w:proofErr w:type="gramEnd"/>
+      <w:r>
+        <w:rPr>
+          <w:color w:val="242424"/>
+        </w:rPr>
+        <w:t xml:space="preserve"> such as a group project, but may have other applications as well.</w:t>
       </w:r>
     </w:p>
     <w:p>
@@ -8334,6 +9092,7 @@
         <w:rPr>
           <w:noProof/>
         </w:rPr>
+        <w:lastRenderedPageBreak/>
         <w:pict w14:anchorId="1A49BDDC">
           <v:line id="Straight Connector 51" o:spid="_x0000_s1094" style="position:absolute;flip:x;z-index:251739648;visibility:visible;mso-wrap-style:square;mso-wrap-distance-left:9pt;mso-wrap-distance-top:0;mso-wrap-distance-right:9pt;mso-wrap-distance-bottom:0;mso-position-horizontal:absolute;mso-position-horizontal-relative:text;mso-position-vertical:absolute;mso-position-vertical-relative:text" from="254pt,24pt" to="280pt,24pt" o:gfxdata="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" strokecolor="#4f81bd [3204]" strokeweight="2pt">
             <v:shadow on="t" opacity="24903f" mv:blur="40000f" origin=",.5" offset="0,20000emu"/>
@@ -8673,7 +9432,35 @@
         <w:rPr>
           <w:color w:val="242424"/>
         </w:rPr>
-        <w:t xml:space="preserve">Media are the containers for pieces of a student work. Users create media by providing the content for a specific media type, for example by uploading a file or providing a link to other media on the web (such as youtube, vimeo, Flickr, etc.). A single media item is a container for a specific type of content.  </w:t>
+        <w:t xml:space="preserve">Media are the containers for pieces of a student work. Users create media by providing the content for a specific media type, for example by uploading a file or providing a link to other media on the web (such as </w:t>
+      </w:r>
+      <w:proofErr w:type="spellStart"/>
+      <w:r>
+        <w:rPr>
+          <w:color w:val="242424"/>
+        </w:rPr>
+        <w:t>youtube</w:t>
+      </w:r>
+      <w:proofErr w:type="spellEnd"/>
+      <w:r>
+        <w:rPr>
+          <w:color w:val="242424"/>
+        </w:rPr>
+        <w:t xml:space="preserve">, </w:t>
+      </w:r>
+      <w:proofErr w:type="spellStart"/>
+      <w:r>
+        <w:rPr>
+          <w:color w:val="242424"/>
+        </w:rPr>
+        <w:t>vimeo</w:t>
+      </w:r>
+      <w:proofErr w:type="spellEnd"/>
+      <w:r>
+        <w:rPr>
+          <w:color w:val="242424"/>
+        </w:rPr>
+        <w:t xml:space="preserve">, Flickr, etc.). A single media item is a container for a specific type of content.  </w:t>
       </w:r>
       <w:r>
         <w:rPr>
@@ -8742,7 +9529,21 @@
         <w:rPr>
           <w:color w:val="242424"/>
         </w:rPr>
-        <w:t>A media item is a container for a specific type of content. Usually a media item is tied to a single file, a link, or some other data provided by the user. Media items also include meta information about the content type, which may include specific technical information like encoding format or more general info</w:t>
+        <w:t xml:space="preserve">A media item is a container for a specific type of content. Usually a media item is tied to a single file, a link, or some other data provided by the user. Media items also include </w:t>
+      </w:r>
+      <w:proofErr w:type="gramStart"/>
+      <w:r>
+        <w:rPr>
+          <w:color w:val="242424"/>
+        </w:rPr>
+        <w:t>meta</w:t>
+      </w:r>
+      <w:proofErr w:type="gramEnd"/>
+      <w:r>
+        <w:rPr>
+          <w:color w:val="242424"/>
+        </w:rPr>
+        <w:t xml:space="preserve"> information about the content type, which may include specific technical information like encoding format or more general info</w:t>
       </w:r>
       <w:r>
         <w:rPr>
@@ -8944,6 +9745,7 @@
           <w:rFonts w:ascii="Arial Bold" w:hAnsi="Arial Bold"/>
           <w:color w:val="0F3642"/>
         </w:rPr>
+        <w:lastRenderedPageBreak/>
         <w:t>Media</w:t>
       </w:r>
       <w:r>
@@ -9610,6 +10412,7 @@
           <w:rFonts w:ascii="Arial Bold" w:hAnsi="Arial Bold"/>
           <w:color w:val="0F3642"/>
         </w:rPr>
+        <w:lastRenderedPageBreak/>
         <w:t>Feedback</w:t>
       </w:r>
     </w:p>
@@ -9771,29 +10574,24 @@
     <w:p>
       <w:pPr>
         <w:rPr>
-          <w:color w:val="242424"/>
-        </w:rPr>
-      </w:pPr>
-      <w:r>
-        <w:tab/>
-        <w:t xml:space="preserve">A portfolio is an individual student’s grouping of one or more of their own projects together for </w:t>
-      </w:r>
-      <w:r>
-        <w:t xml:space="preserve">display. A student may have any number of portfolios, arranged for any reason: type of work, subject, academic, personal, for potential employer, etc. Alternately, a student may choose to have just one that holds all of their work. </w:t>
-      </w:r>
-    </w:p>
-    <w:p>
-      <w:pPr>
-        <w:rPr>
+          <w:del w:id="30" w:author="John Sullivan" w:date="2013-05-20T11:02:00Z"/>
           <w:rFonts w:ascii="Arial Bold" w:hAnsi="Arial Bold"/>
           <w:color w:val="0F3642"/>
           <w:sz w:val="36"/>
         </w:rPr>
       </w:pPr>
-    </w:p>
-    <w:p>
-      <w:pPr>
-        <w:rPr>
+      <w:r>
+        <w:tab/>
+        <w:t xml:space="preserve">A portfolio is an individual student’s grouping of one or more of their own projects together for </w:t>
+      </w:r>
+      <w:r>
+        <w:t xml:space="preserve">display. A student may have any number of portfolios, arranged for any reason: type of work, subject, academic, personal, for potential employer, etc. Alternately, a student may choose to have just one that holds all of their work. </w:t>
+      </w:r>
+    </w:p>
+    <w:p>
+      <w:pPr>
+        <w:rPr>
+          <w:ins w:id="31" w:author="John Sullivan" w:date="2013-05-20T11:02:00Z"/>
           <w:rFonts w:ascii="Arial Bold" w:hAnsi="Arial Bold"/>
           <w:color w:val="0F3642"/>
           <w:sz w:val="36"/>
@@ -9803,15 +10601,219 @@
     <w:p>
       <w:pPr>
         <w:rPr>
-          <w:color w:val="242424"/>
-        </w:rPr>
-      </w:pPr>
-      <w:r>
+          <w:ins w:id="32" w:author="John Sullivan" w:date="2013-05-20T11:02:00Z"/>
+        </w:rPr>
+      </w:pPr>
+    </w:p>
+    <w:p>
+      <w:pPr>
+        <w:pStyle w:val="ListParagraph"/>
+        <w:numPr>
+          <w:ilvl w:val="0"/>
+          <w:numId w:val="79"/>
+        </w:numPr>
+        <w:rPr>
+          <w:ins w:id="33" w:author="John Sullivan" w:date="2013-05-20T11:08:00Z"/>
+        </w:rPr>
+        <w:pPrChange w:id="34" w:author="John Sullivan" w:date="2013-05-20T11:08:00Z">
+          <w:pPr/>
+        </w:pPrChange>
+      </w:pPr>
+      <w:ins w:id="35" w:author="John Sullivan" w:date="2013-05-20T11:15:00Z">
+        <w:r>
+          <w:t>Metadata c</w:t>
+        </w:r>
+      </w:ins>
+      <w:ins w:id="36" w:author="John Sullivan" w:date="2013-05-20T11:08:00Z">
+        <w:r>
+          <w:t>ontains:</w:t>
+        </w:r>
+      </w:ins>
+    </w:p>
+    <w:p>
+      <w:pPr>
+        <w:pStyle w:val="ListParagraph"/>
+        <w:numPr>
+          <w:ilvl w:val="1"/>
+          <w:numId w:val="79"/>
+        </w:numPr>
+        <w:rPr>
+          <w:ins w:id="37" w:author="John Sullivan" w:date="2013-05-20T11:09:00Z"/>
+        </w:rPr>
+        <w:pPrChange w:id="38" w:author="John Sullivan" w:date="2013-05-20T11:08:00Z">
+          <w:pPr/>
+        </w:pPrChange>
+      </w:pPr>
+      <w:ins w:id="39" w:author="John Sullivan" w:date="2013-05-20T11:08:00Z">
+        <w:r>
+          <w:t>Title</w:t>
+        </w:r>
+      </w:ins>
+    </w:p>
+    <w:p>
+      <w:pPr>
+        <w:pStyle w:val="ListParagraph"/>
+        <w:numPr>
+          <w:ilvl w:val="1"/>
+          <w:numId w:val="79"/>
+        </w:numPr>
+        <w:rPr>
+          <w:ins w:id="40" w:author="John Sullivan" w:date="2013-05-20T11:08:00Z"/>
+        </w:rPr>
+        <w:pPrChange w:id="41" w:author="John Sullivan" w:date="2013-05-20T11:08:00Z">
+          <w:pPr/>
+        </w:pPrChange>
+      </w:pPr>
+      <w:ins w:id="42" w:author="John Sullivan" w:date="2013-05-20T11:09:00Z">
+        <w:r>
+          <w:t>Creator</w:t>
+        </w:r>
+      </w:ins>
+    </w:p>
+    <w:p>
+      <w:pPr>
+        <w:pStyle w:val="ListParagraph"/>
+        <w:numPr>
+          <w:ilvl w:val="1"/>
+          <w:numId w:val="79"/>
+        </w:numPr>
+        <w:rPr>
+          <w:ins w:id="43" w:author="John Sullivan" w:date="2013-05-20T11:08:00Z"/>
+        </w:rPr>
+        <w:pPrChange w:id="44" w:author="John Sullivan" w:date="2013-05-20T11:08:00Z">
+          <w:pPr/>
+        </w:pPrChange>
+      </w:pPr>
+      <w:ins w:id="45" w:author="John Sullivan" w:date="2013-05-20T11:08:00Z">
+        <w:r>
+          <w:t>Description</w:t>
+        </w:r>
+      </w:ins>
+    </w:p>
+    <w:p>
+      <w:pPr>
+        <w:pStyle w:val="ListParagraph"/>
+        <w:numPr>
+          <w:ilvl w:val="1"/>
+          <w:numId w:val="79"/>
+        </w:numPr>
+        <w:rPr>
+          <w:ins w:id="46" w:author="John Sullivan" w:date="2013-05-20T11:16:00Z"/>
+        </w:rPr>
+        <w:pPrChange w:id="47" w:author="John Sullivan" w:date="2013-05-20T11:08:00Z">
+          <w:pPr/>
+        </w:pPrChange>
+      </w:pPr>
+      <w:ins w:id="48" w:author="John Sullivan" w:date="2013-05-20T11:08:00Z">
+        <w:r>
+          <w:t xml:space="preserve">Tags </w:t>
+        </w:r>
+      </w:ins>
+      <w:ins w:id="49" w:author="John Sullivan" w:date="2013-05-20T11:14:00Z">
+        <w:r>
+          <w:t>– at least one</w:t>
+        </w:r>
+      </w:ins>
+    </w:p>
+    <w:p>
+      <w:pPr>
+        <w:pStyle w:val="ListParagraph"/>
+        <w:numPr>
+          <w:ilvl w:val="1"/>
+          <w:numId w:val="79"/>
+        </w:numPr>
+        <w:rPr>
+          <w:ins w:id="50" w:author="John Sullivan" w:date="2013-05-20T11:18:00Z"/>
+        </w:rPr>
+        <w:pPrChange w:id="51" w:author="John Sullivan" w:date="2013-05-20T11:08:00Z">
+          <w:pPr/>
+        </w:pPrChange>
+      </w:pPr>
+      <w:ins w:id="52" w:author="John Sullivan" w:date="2013-05-20T11:19:00Z">
+        <w:r>
+          <w:t>Department</w:t>
+        </w:r>
+      </w:ins>
+      <w:ins w:id="53" w:author="John Sullivan" w:date="2013-05-20T11:17:00Z">
+        <w:r>
+          <w:t xml:space="preserve"> (optional)</w:t>
+        </w:r>
+      </w:ins>
+    </w:p>
+    <w:p>
+      <w:pPr>
+        <w:pStyle w:val="ListParagraph"/>
+        <w:numPr>
+          <w:ilvl w:val="2"/>
+          <w:numId w:val="79"/>
+        </w:numPr>
+        <w:rPr>
+          <w:ins w:id="54" w:author="John Sullivan" w:date="2013-05-20T11:08:00Z"/>
+        </w:rPr>
+        <w:pPrChange w:id="55" w:author="John Sullivan" w:date="2013-05-20T11:18:00Z">
+          <w:pPr/>
+        </w:pPrChange>
+      </w:pPr>
+      <w:ins w:id="56" w:author="John Sullivan" w:date="2013-05-20T11:18:00Z">
+        <w:r>
+          <w:t>Include message “If left blank this portfolio will not appear under Department search</w:t>
+        </w:r>
+      </w:ins>
+      <w:ins w:id="57" w:author="John Sullivan" w:date="2013-05-20T11:19:00Z">
+        <w:r>
+          <w:t>”</w:t>
+        </w:r>
+      </w:ins>
+    </w:p>
+    <w:p>
+      <w:pPr>
+        <w:pStyle w:val="ListParagraph"/>
+        <w:numPr>
+          <w:ilvl w:val="1"/>
+          <w:numId w:val="79"/>
+        </w:numPr>
+        <w:rPr>
+          <w:rPrChange w:id="58" w:author="John Sullivan" w:date="2013-05-20T11:19:00Z">
+            <w:rPr>
+              <w:rFonts w:ascii="Arial Bold" w:hAnsi="Arial Bold"/>
+              <w:color w:val="0F3642"/>
+              <w:sz w:val="36"/>
+            </w:rPr>
+          </w:rPrChange>
+        </w:rPr>
+        <w:pPrChange w:id="59" w:author="John Sullivan" w:date="2013-05-20T11:19:00Z">
+          <w:pPr/>
+        </w:pPrChange>
+      </w:pPr>
+      <w:ins w:id="60" w:author="John Sullivan" w:date="2013-05-20T11:11:00Z">
+        <w:r>
+          <w:t>Categories (optional)</w:t>
+        </w:r>
+      </w:ins>
+      <w:bookmarkStart w:id="61" w:name="_GoBack"/>
+      <w:bookmarkEnd w:id="61"/>
+    </w:p>
+    <w:p>
+      <w:pPr>
         <w:rPr>
           <w:rFonts w:ascii="Arial Bold" w:hAnsi="Arial Bold"/>
           <w:color w:val="0F3642"/>
           <w:sz w:val="36"/>
         </w:rPr>
+      </w:pPr>
+    </w:p>
+    <w:p>
+      <w:pPr>
+        <w:rPr>
+          <w:color w:val="242424"/>
+        </w:rPr>
+      </w:pPr>
+      <w:r>
+        <w:rPr>
+          <w:rFonts w:ascii="Arial Bold" w:hAnsi="Arial Bold"/>
+          <w:color w:val="0F3642"/>
+          <w:sz w:val="36"/>
+        </w:rPr>
         <w:t>User Profile</w:t>
       </w:r>
     </w:p>
@@ -9839,7 +10841,21 @@
         <w:rPr>
           <w:color w:val="242424"/>
         </w:rPr>
-        <w:t>est similar related people and work, and help contextualize users. Basic profile information for each registered user type are provided below. Note that students and faculty, as specialized member users, will have most of the same information as members.</w:t>
+        <w:t xml:space="preserve">est similar related people and work, and help contextualize users. Basic profile information for each registered user </w:t>
+      </w:r>
+      <w:proofErr w:type="gramStart"/>
+      <w:r>
+        <w:rPr>
+          <w:color w:val="242424"/>
+        </w:rPr>
+        <w:t>type are</w:t>
+      </w:r>
+      <w:proofErr w:type="gramEnd"/>
+      <w:r>
+        <w:rPr>
+          <w:color w:val="242424"/>
+        </w:rPr>
+        <w:t xml:space="preserve"> provided below. Note that students and faculty, as specialized member users, will have most of the same information as members.</w:t>
       </w:r>
     </w:p>
     <w:p>
@@ -10137,11 +11153,19 @@
           <w:color w:val="242424"/>
         </w:rPr>
       </w:pPr>
-      <w:r>
-        <w:rPr>
-          <w:color w:val="242424"/>
-        </w:rPr>
-        <w:t>working at _____</w:t>
+      <w:proofErr w:type="gramStart"/>
+      <w:r>
+        <w:rPr>
+          <w:color w:val="242424"/>
+        </w:rPr>
+        <w:t>working</w:t>
+      </w:r>
+      <w:proofErr w:type="gramEnd"/>
+      <w:r>
+        <w:rPr>
+          <w:color w:val="242424"/>
+        </w:rPr>
+        <w:t xml:space="preserve"> at _____</w:t>
       </w:r>
     </w:p>
     <w:p>
@@ -10512,14 +11536,29 @@
         <w:rPr>
           <w:highlight w:val="yellow"/>
         </w:rPr>
-        <w:t xml:space="preserve">be reworked?, as they are now a function of categories, groups, bookmarking and ‘following work’. The term ‘collections’ now refers to </w:t>
-      </w:r>
+        <w:t>be reworked</w:t>
+      </w:r>
+      <w:proofErr w:type="gramStart"/>
       <w:r>
         <w:rPr>
           <w:highlight w:val="yellow"/>
         </w:rPr>
+        <w:t>?,</w:t>
+      </w:r>
+      <w:proofErr w:type="gramEnd"/>
+      <w:r>
+        <w:rPr>
+          <w:highlight w:val="yellow"/>
+        </w:rPr>
+        <w:t xml:space="preserve"> as they are now a function of categories, groups, bookmarking and ‘following work’. The term ‘collections’ now refers to </w:t>
+      </w:r>
+      <w:r>
+        <w:rPr>
+          <w:highlight w:val="yellow"/>
+        </w:rPr>
         <w:t>nothing more than a generic grouping of student work</w:t>
       </w:r>
+      <w:proofErr w:type="gramStart"/>
       <w:r>
         <w:rPr>
           <w:highlight w:val="yellow"/>
@@ -10532,6 +11571,7 @@
         </w:rPr>
         <w:t>.</w:t>
       </w:r>
+      <w:proofErr w:type="gramEnd"/>
       <w:r>
         <w:rPr>
           <w:highlight w:val="yellow"/>
@@ -10634,12 +11674,21 @@
           <w:highlight w:val="yellow"/>
         </w:rPr>
       </w:pPr>
+      <w:proofErr w:type="gramStart"/>
       <w:r>
         <w:rPr>
           <w:color w:val="242424"/>
           <w:highlight w:val="yellow"/>
         </w:rPr>
-        <w:t>personally gathered public works</w:t>
+        <w:t>personally</w:t>
+      </w:r>
+      <w:proofErr w:type="gramEnd"/>
+      <w:r>
+        <w:rPr>
+          <w:color w:val="242424"/>
+          <w:highlight w:val="yellow"/>
+        </w:rPr>
+        <w:t xml:space="preserve"> gathered public works</w:t>
       </w:r>
     </w:p>
     <w:p>
@@ -10809,12 +11858,21 @@
           <w:highlight w:val="yellow"/>
         </w:rPr>
       </w:pPr>
+      <w:proofErr w:type="spellStart"/>
       <w:r>
         <w:rPr>
           <w:color w:val="242424"/>
           <w:highlight w:val="yellow"/>
         </w:rPr>
-        <w:t>Favorited collection</w:t>
+        <w:t>Favorited</w:t>
+      </w:r>
+      <w:proofErr w:type="spellEnd"/>
+      <w:r>
+        <w:rPr>
+          <w:color w:val="242424"/>
+          <w:highlight w:val="yellow"/>
+        </w:rPr>
+        <w:t xml:space="preserve"> collection</w:t>
       </w:r>
     </w:p>
     <w:p>
@@ -10838,8 +11896,17 @@
           <w:color w:val="242424"/>
           <w:highlight w:val="yellow"/>
         </w:rPr>
-        <w:t>All the work the user has favorited</w:t>
-      </w:r>
+        <w:t xml:space="preserve">All the work the user has </w:t>
+      </w:r>
+      <w:proofErr w:type="spellStart"/>
+      <w:r>
+        <w:rPr>
+          <w:color w:val="242424"/>
+          <w:highlight w:val="yellow"/>
+        </w:rPr>
+        <w:t>favorited</w:t>
+      </w:r>
+      <w:proofErr w:type="spellEnd"/>
     </w:p>
     <w:p>
       <w:pPr>
@@ -11089,6 +12156,7 @@
           <w:color w:val="242424"/>
           <w:highlight w:val="yellow"/>
         </w:rPr>
+        <w:lastRenderedPageBreak/>
         <w:t>Recent, hot, &amp; top work</w:t>
       </w:r>
     </w:p>
@@ -11171,7 +12239,23 @@
           <w:color w:val="242424"/>
           <w:highlight w:val="yellow"/>
         </w:rPr>
-        <w:t>All photos, all videos, etc…</w:t>
+        <w:t xml:space="preserve">All photos, all videos, </w:t>
+      </w:r>
+      <w:proofErr w:type="spellStart"/>
+      <w:r>
+        <w:rPr>
+          <w:color w:val="242424"/>
+          <w:highlight w:val="yellow"/>
+        </w:rPr>
+        <w:t>etc</w:t>
+      </w:r>
+      <w:proofErr w:type="spellEnd"/>
+      <w:r>
+        <w:rPr>
+          <w:color w:val="242424"/>
+          <w:highlight w:val="yellow"/>
+        </w:rPr>
+        <w:t>…</w:t>
       </w:r>
     </w:p>
     <w:p>
@@ -11253,7 +12337,25 @@
           <w:color w:val="1A4654"/>
           <w:highlight w:val="yellow"/>
         </w:rPr>
-        <w:t>Dept. Collections (all NMD work, all CMJ work, etc)</w:t>
+        <w:t xml:space="preserve">Dept. Collections (all NMD work, all CMJ work, </w:t>
+      </w:r>
+      <w:proofErr w:type="spellStart"/>
+      <w:r>
+        <w:rPr>
+          <w:rFonts w:ascii="Corbel Bold" w:hAnsi="Corbel Bold"/>
+          <w:color w:val="1A4654"/>
+          <w:highlight w:val="yellow"/>
+        </w:rPr>
+        <w:t>etc</w:t>
+      </w:r>
+      <w:proofErr w:type="spellEnd"/>
+      <w:r>
+        <w:rPr>
+          <w:rFonts w:ascii="Corbel Bold" w:hAnsi="Corbel Bold"/>
+          <w:color w:val="1A4654"/>
+          <w:highlight w:val="yellow"/>
+        </w:rPr>
+        <w:t>)</w:t>
       </w:r>
     </w:p>
     <w:p>
@@ -11280,7 +12382,25 @@
           <w:color w:val="1A4654"/>
           <w:highlight w:val="yellow"/>
         </w:rPr>
-        <w:t>Class collections (all NMD 102 work, all CMJ 236 work etc)</w:t>
+        <w:t xml:space="preserve">Class collections (all NMD 102 work, all CMJ 236 work </w:t>
+      </w:r>
+      <w:proofErr w:type="spellStart"/>
+      <w:r>
+        <w:rPr>
+          <w:rFonts w:ascii="Corbel Bold" w:hAnsi="Corbel Bold"/>
+          <w:color w:val="1A4654"/>
+          <w:highlight w:val="yellow"/>
+        </w:rPr>
+        <w:t>etc</w:t>
+      </w:r>
+      <w:proofErr w:type="spellEnd"/>
+      <w:r>
+        <w:rPr>
+          <w:rFonts w:ascii="Corbel Bold" w:hAnsi="Corbel Bold"/>
+          <w:color w:val="1A4654"/>
+          <w:highlight w:val="yellow"/>
+        </w:rPr>
+        <w:t>)</w:t>
       </w:r>
     </w:p>
     <w:p>
@@ -11307,7 +12427,43 @@
           <w:color w:val="1A4654"/>
           <w:highlight w:val="yellow"/>
         </w:rPr>
-        <w:t>Major collections( all New Media work, all Journalism work, all Marine Bio work, etc)</w:t>
+        <w:t>Major collections</w:t>
+      </w:r>
+      <w:proofErr w:type="gramStart"/>
+      <w:r>
+        <w:rPr>
+          <w:rFonts w:ascii="Corbel Bold" w:hAnsi="Corbel Bold"/>
+          <w:color w:val="1A4654"/>
+          <w:highlight w:val="yellow"/>
+        </w:rPr>
+        <w:t>( all</w:t>
+      </w:r>
+      <w:proofErr w:type="gramEnd"/>
+      <w:r>
+        <w:rPr>
+          <w:rFonts w:ascii="Corbel Bold" w:hAnsi="Corbel Bold"/>
+          <w:color w:val="1A4654"/>
+          <w:highlight w:val="yellow"/>
+        </w:rPr>
+        <w:t xml:space="preserve"> New Media work, all Journalism work, all Marine Bio work, </w:t>
+      </w:r>
+      <w:proofErr w:type="spellStart"/>
+      <w:r>
+        <w:rPr>
+          <w:rFonts w:ascii="Corbel Bold" w:hAnsi="Corbel Bold"/>
+          <w:color w:val="1A4654"/>
+          <w:highlight w:val="yellow"/>
+        </w:rPr>
+        <w:t>etc</w:t>
+      </w:r>
+      <w:proofErr w:type="spellEnd"/>
+      <w:r>
+        <w:rPr>
+          <w:rFonts w:ascii="Corbel Bold" w:hAnsi="Corbel Bold"/>
+          <w:color w:val="1A4654"/>
+          <w:highlight w:val="yellow"/>
+        </w:rPr>
+        <w:t>)</w:t>
       </w:r>
     </w:p>
     <w:p>
@@ -11355,13 +12511,41 @@
           <w:highlight w:val="yellow"/>
         </w:rPr>
       </w:pPr>
+      <w:proofErr w:type="spellStart"/>
       <w:r>
         <w:rPr>
           <w:rFonts w:ascii="Corbel Bold" w:hAnsi="Corbel Bold"/>
           <w:color w:val="1A4654"/>
           <w:highlight w:val="yellow"/>
         </w:rPr>
-        <w:t>Favorited collection (all the work the user has favorited)</w:t>
+        <w:t>Favorited</w:t>
+      </w:r>
+      <w:proofErr w:type="spellEnd"/>
+      <w:r>
+        <w:rPr>
+          <w:rFonts w:ascii="Corbel Bold" w:hAnsi="Corbel Bold"/>
+          <w:color w:val="1A4654"/>
+          <w:highlight w:val="yellow"/>
+        </w:rPr>
+        <w:t xml:space="preserve"> collection (all the work the user has </w:t>
+      </w:r>
+      <w:proofErr w:type="spellStart"/>
+      <w:r>
+        <w:rPr>
+          <w:rFonts w:ascii="Corbel Bold" w:hAnsi="Corbel Bold"/>
+          <w:color w:val="1A4654"/>
+          <w:highlight w:val="yellow"/>
+        </w:rPr>
+        <w:t>favorited</w:t>
+      </w:r>
+      <w:proofErr w:type="spellEnd"/>
+      <w:r>
+        <w:rPr>
+          <w:rFonts w:ascii="Corbel Bold" w:hAnsi="Corbel Bold"/>
+          <w:color w:val="1A4654"/>
+          <w:highlight w:val="yellow"/>
+        </w:rPr>
+        <w:t>)</w:t>
       </w:r>
     </w:p>
     <w:p>
@@ -11388,7 +12572,25 @@
           <w:color w:val="1A4654"/>
           <w:highlight w:val="yellow"/>
         </w:rPr>
-        <w:t>Top collection (most favorited works)</w:t>
+        <w:t xml:space="preserve">Top collection (most </w:t>
+      </w:r>
+      <w:proofErr w:type="spellStart"/>
+      <w:r>
+        <w:rPr>
+          <w:rFonts w:ascii="Corbel Bold" w:hAnsi="Corbel Bold"/>
+          <w:color w:val="1A4654"/>
+          <w:highlight w:val="yellow"/>
+        </w:rPr>
+        <w:t>favorited</w:t>
+      </w:r>
+      <w:proofErr w:type="spellEnd"/>
+      <w:r>
+        <w:rPr>
+          <w:rFonts w:ascii="Corbel Bold" w:hAnsi="Corbel Bold"/>
+          <w:color w:val="1A4654"/>
+          <w:highlight w:val="yellow"/>
+        </w:rPr>
+        <w:t xml:space="preserve"> works)</w:t>
       </w:r>
     </w:p>
     <w:p>
@@ -11442,7 +12644,25 @@
           <w:color w:val="1A4654"/>
           <w:highlight w:val="yellow"/>
         </w:rPr>
-        <w:t>Public collection(all published works)</w:t>
+        <w:t xml:space="preserve">Public </w:t>
+      </w:r>
+      <w:proofErr w:type="gramStart"/>
+      <w:r>
+        <w:rPr>
+          <w:rFonts w:ascii="Corbel Bold" w:hAnsi="Corbel Bold"/>
+          <w:color w:val="1A4654"/>
+          <w:highlight w:val="yellow"/>
+        </w:rPr>
+        <w:t>collection(</w:t>
+      </w:r>
+      <w:proofErr w:type="gramEnd"/>
+      <w:r>
+        <w:rPr>
+          <w:rFonts w:ascii="Corbel Bold" w:hAnsi="Corbel Bold"/>
+          <w:color w:val="1A4654"/>
+          <w:highlight w:val="yellow"/>
+        </w:rPr>
+        <w:t>all published works)</w:t>
       </w:r>
     </w:p>
     <w:p>
@@ -11469,7 +12689,25 @@
           <w:color w:val="1A4654"/>
           <w:highlight w:val="yellow"/>
         </w:rPr>
-        <w:t>Focused collections(all work done for a particular interest, as specified by the context of the work, potentially based on tags)</w:t>
+        <w:t xml:space="preserve">Focused </w:t>
+      </w:r>
+      <w:proofErr w:type="gramStart"/>
+      <w:r>
+        <w:rPr>
+          <w:rFonts w:ascii="Corbel Bold" w:hAnsi="Corbel Bold"/>
+          <w:color w:val="1A4654"/>
+          <w:highlight w:val="yellow"/>
+        </w:rPr>
+        <w:t>collections(</w:t>
+      </w:r>
+      <w:proofErr w:type="gramEnd"/>
+      <w:r>
+        <w:rPr>
+          <w:rFonts w:ascii="Corbel Bold" w:hAnsi="Corbel Bold"/>
+          <w:color w:val="1A4654"/>
+          <w:highlight w:val="yellow"/>
+        </w:rPr>
+        <w:t>all work done for a particular interest, as specified by the context of the work, potentially based on tags)</w:t>
       </w:r>
     </w:p>
     <w:p>
@@ -11496,7 +12734,25 @@
           <w:color w:val="1A4654"/>
           <w:highlight w:val="yellow"/>
         </w:rPr>
-        <w:t>Most-recent Collection(most recently uploaded work)</w:t>
+        <w:t xml:space="preserve">Most-recent </w:t>
+      </w:r>
+      <w:proofErr w:type="gramStart"/>
+      <w:r>
+        <w:rPr>
+          <w:rFonts w:ascii="Corbel Bold" w:hAnsi="Corbel Bold"/>
+          <w:color w:val="1A4654"/>
+          <w:highlight w:val="yellow"/>
+        </w:rPr>
+        <w:t>Collection(</w:t>
+      </w:r>
+      <w:proofErr w:type="gramEnd"/>
+      <w:r>
+        <w:rPr>
+          <w:rFonts w:ascii="Corbel Bold" w:hAnsi="Corbel Bold"/>
+          <w:color w:val="1A4654"/>
+          <w:highlight w:val="yellow"/>
+        </w:rPr>
+        <w:t>most recently uploaded work)</w:t>
       </w:r>
     </w:p>
     <w:p>
@@ -11592,6 +12848,7 @@
           <w:shd w:val="clear" w:color="auto" w:fill="FFFF00"/>
         </w:rPr>
       </w:pPr>
+      <w:proofErr w:type="gramStart"/>
       <w:r>
         <w:rPr>
           <w:color w:val="242424"/>
@@ -11600,6 +12857,7 @@
         </w:rPr>
         <w:t>description</w:t>
       </w:r>
+      <w:proofErr w:type="gramEnd"/>
     </w:p>
     <w:p>
       <w:pPr>
@@ -11651,7 +12909,25 @@
           <w:highlight w:val="yellow"/>
           <w:shd w:val="clear" w:color="auto" w:fill="FFFF00"/>
         </w:rPr>
-        <w:t>how does it function? (what does it do?)</w:t>
+        <w:t>how does it function? (</w:t>
+      </w:r>
+      <w:proofErr w:type="gramStart"/>
+      <w:r>
+        <w:rPr>
+          <w:color w:val="242424"/>
+          <w:highlight w:val="yellow"/>
+          <w:shd w:val="clear" w:color="auto" w:fill="FFFF00"/>
+        </w:rPr>
+        <w:t>what</w:t>
+      </w:r>
+      <w:proofErr w:type="gramEnd"/>
+      <w:r>
+        <w:rPr>
+          <w:color w:val="242424"/>
+          <w:highlight w:val="yellow"/>
+          <w:shd w:val="clear" w:color="auto" w:fill="FFFF00"/>
+        </w:rPr>
+        <w:t xml:space="preserve"> does it do?)</w:t>
       </w:r>
     </w:p>
     <w:p>
@@ -11672,13 +12948,23 @@
           <w:shd w:val="clear" w:color="auto" w:fill="FFFF00"/>
         </w:rPr>
       </w:pPr>
+      <w:proofErr w:type="gramStart"/>
       <w:r>
         <w:rPr>
           <w:color w:val="242424"/>
           <w:highlight w:val="yellow"/>
           <w:shd w:val="clear" w:color="auto" w:fill="FFFF00"/>
         </w:rPr>
-        <w:t>context of use (diagram)</w:t>
+        <w:t>context</w:t>
+      </w:r>
+      <w:proofErr w:type="gramEnd"/>
+      <w:r>
+        <w:rPr>
+          <w:color w:val="242424"/>
+          <w:highlight w:val="yellow"/>
+          <w:shd w:val="clear" w:color="auto" w:fill="FFFF00"/>
+        </w:rPr>
+        <w:t xml:space="preserve"> of use (diagram)</w:t>
       </w:r>
     </w:p>
     <w:p>
@@ -11813,6 +13099,7 @@
         <w:rPr>
           <w:noProof/>
         </w:rPr>
+        <w:lastRenderedPageBreak/>
         <w:pict w14:anchorId="6D842254">
           <v:rect id="_x0000_s1106" style="position:absolute;margin-left:54pt;margin-top:66.1pt;width:560pt;height:45pt;z-index:-251574784;mso-position-horizontal-relative:page;mso-position-vertical-relative:page" coordsize="21600,21600" fillcolor="#205867" stroked="f">
             <v:fill o:detectmouseclick="t"/>
@@ -12577,6 +13864,7 @@
         <w:rPr>
           <w:color w:val="242424"/>
         </w:rPr>
+        <w:lastRenderedPageBreak/>
         <w:t>Delete account &amp; data</w:t>
       </w:r>
     </w:p>
@@ -12885,8 +14173,16 @@
         <w:rPr>
           <w:color w:val="242424"/>
         </w:rPr>
-        <w:t>Profiles are available to any logged in user, however, different user types have different profile information. See Definitions &gt; User Profiles for specific differences.</w:t>
-      </w:r>
+        <w:t xml:space="preserve">Profiles are available to any logged in user, however, different user types have different profile information. </w:t>
+      </w:r>
+      <w:proofErr w:type="gramStart"/>
+      <w:r>
+        <w:rPr>
+          <w:color w:val="242424"/>
+        </w:rPr>
+        <w:t>See Definitions &gt; User Profiles for specific differences.</w:t>
+      </w:r>
+      <w:proofErr w:type="gramEnd"/>
     </w:p>
     <w:p>
       <w:pPr>
@@ -13002,9 +14298,9 @@
         </w:tabs>
         <w:ind w:left="720" w:hanging="360"/>
         <w:rPr>
-          <w:del w:id="28" w:author="Michael Botieri" w:date="2013-04-29T15:16:00Z"/>
-        </w:rPr>
-        <w:pPrChange w:id="29" w:author="Michael Botieri" w:date="2013-04-29T15:16:00Z">
+          <w:del w:id="62" w:author="Michael Botieri" w:date="2013-04-29T15:16:00Z"/>
+        </w:rPr>
+        <w:pPrChange w:id="63" w:author="Michael Botieri" w:date="2013-04-29T15:16:00Z">
           <w:pPr/>
         </w:pPrChange>
       </w:pPr>
@@ -13025,7 +14321,7 @@
         </w:tabs>
         <w:ind w:left="720" w:hanging="360"/>
         <w:rPr>
-          <w:ins w:id="30" w:author="Michael Botieri" w:date="2013-04-29T15:16:00Z"/>
+          <w:ins w:id="64" w:author="Michael Botieri" w:date="2013-04-29T15:16:00Z"/>
         </w:rPr>
       </w:pPr>
     </w:p>
@@ -13042,19 +14338,19 @@
         </w:tabs>
         <w:ind w:left="720" w:hanging="360"/>
         <w:rPr>
-          <w:ins w:id="31" w:author="Michael Botieri" w:date="2013-04-29T15:19:00Z"/>
-          <w:rPrChange w:id="32" w:author="Michael Botieri" w:date="2013-04-29T15:20:00Z">
+          <w:ins w:id="65" w:author="Michael Botieri" w:date="2013-04-29T15:19:00Z"/>
+          <w:rPrChange w:id="66" w:author="Michael Botieri" w:date="2013-04-29T15:20:00Z">
             <w:rPr>
-              <w:ins w:id="33" w:author="Michael Botieri" w:date="2013-04-29T15:19:00Z"/>
+              <w:ins w:id="67" w:author="Michael Botieri" w:date="2013-04-29T15:19:00Z"/>
               <w:color w:val="242424"/>
             </w:rPr>
           </w:rPrChange>
         </w:rPr>
-        <w:pPrChange w:id="34" w:author="Michael Botieri" w:date="2013-04-29T15:16:00Z">
+        <w:pPrChange w:id="68" w:author="Michael Botieri" w:date="2013-04-29T15:16:00Z">
           <w:pPr/>
         </w:pPrChange>
       </w:pPr>
-      <w:ins w:id="35" w:author="Michael Botieri" w:date="2013-04-29T15:17:00Z">
+      <w:ins w:id="69" w:author="Michael Botieri" w:date="2013-04-29T15:17:00Z">
         <w:r>
           <w:rPr>
             <w:color w:val="242424"/>
@@ -13062,7 +14358,7 @@
           <w:t xml:space="preserve">The number of recent </w:t>
         </w:r>
       </w:ins>
-      <w:ins w:id="36" w:author="Michael Botieri" w:date="2013-04-29T15:19:00Z">
+      <w:ins w:id="70" w:author="Michael Botieri" w:date="2013-04-29T15:19:00Z">
         <w:r>
           <w:rPr>
             <w:color w:val="242424"/>
@@ -13070,7 +14366,7 @@
           <w:t>news events will be shown on the user</w:t>
         </w:r>
       </w:ins>
-      <w:ins w:id="37" w:author="Michael Botieri" w:date="2013-04-29T15:20:00Z">
+      <w:ins w:id="71" w:author="Michael Botieri" w:date="2013-04-29T15:20:00Z">
         <w:r>
           <w:rPr>
             <w:color w:val="242424"/>
@@ -13078,7 +14374,7 @@
           <w:t xml:space="preserve">’s </w:t>
         </w:r>
       </w:ins>
-      <w:ins w:id="38" w:author="Michael Botieri" w:date="2013-04-29T15:19:00Z">
+      <w:ins w:id="72" w:author="Michael Botieri" w:date="2013-04-29T15:19:00Z">
         <w:r>
           <w:rPr>
             <w:color w:val="242424"/>
@@ -13100,19 +14396,19 @@
         </w:tabs>
         <w:ind w:left="720" w:hanging="360"/>
         <w:rPr>
-          <w:ins w:id="39" w:author="Michael Botieri" w:date="2013-04-29T15:20:00Z"/>
-          <w:rPrChange w:id="40" w:author="Michael Botieri" w:date="2013-04-29T15:21:00Z">
+          <w:ins w:id="73" w:author="Michael Botieri" w:date="2013-04-29T15:20:00Z"/>
+          <w:rPrChange w:id="74" w:author="Michael Botieri" w:date="2013-04-29T15:21:00Z">
             <w:rPr>
-              <w:ins w:id="41" w:author="Michael Botieri" w:date="2013-04-29T15:20:00Z"/>
+              <w:ins w:id="75" w:author="Michael Botieri" w:date="2013-04-29T15:20:00Z"/>
               <w:color w:val="242424"/>
             </w:rPr>
           </w:rPrChange>
         </w:rPr>
-        <w:pPrChange w:id="42" w:author="Michael Botieri" w:date="2013-04-29T15:16:00Z">
+        <w:pPrChange w:id="76" w:author="Michael Botieri" w:date="2013-04-29T15:16:00Z">
           <w:pPr/>
         </w:pPrChange>
       </w:pPr>
-      <w:ins w:id="43" w:author="Michael Botieri" w:date="2013-04-29T15:20:00Z">
+      <w:ins w:id="77" w:author="Michael Botieri" w:date="2013-04-29T15:20:00Z">
         <w:r>
           <w:rPr>
             <w:color w:val="242424"/>
@@ -13134,19 +14430,19 @@
         </w:tabs>
         <w:ind w:left="720" w:hanging="360"/>
         <w:rPr>
-          <w:ins w:id="44" w:author="Michael Botieri" w:date="2013-04-29T15:31:00Z"/>
-          <w:rPrChange w:id="45" w:author="Michael Botieri" w:date="2013-04-29T15:32:00Z">
+          <w:ins w:id="78" w:author="Michael Botieri" w:date="2013-04-29T15:31:00Z"/>
+          <w:rPrChange w:id="79" w:author="Michael Botieri" w:date="2013-04-29T15:32:00Z">
             <w:rPr>
-              <w:ins w:id="46" w:author="Michael Botieri" w:date="2013-04-29T15:31:00Z"/>
+              <w:ins w:id="80" w:author="Michael Botieri" w:date="2013-04-29T15:31:00Z"/>
               <w:color w:val="242424"/>
             </w:rPr>
           </w:rPrChange>
         </w:rPr>
-        <w:pPrChange w:id="47" w:author="Michael Botieri" w:date="2013-04-29T15:16:00Z">
+        <w:pPrChange w:id="81" w:author="Michael Botieri" w:date="2013-04-29T15:16:00Z">
           <w:pPr/>
         </w:pPrChange>
       </w:pPr>
-      <w:ins w:id="48" w:author="Michael Botieri" w:date="2013-04-29T15:30:00Z">
+      <w:ins w:id="82" w:author="Michael Botieri" w:date="2013-04-29T15:30:00Z">
         <w:r>
           <w:rPr>
             <w:color w:val="242424"/>
@@ -13154,7 +14450,7 @@
           <w:t xml:space="preserve">The less important notifications will be marked as read when they are viewed; this occurs when the user views the </w:t>
         </w:r>
       </w:ins>
-      <w:ins w:id="49" w:author="Michael Botieri" w:date="2013-05-01T13:02:00Z">
+      <w:ins w:id="83" w:author="Michael Botieri" w:date="2013-05-01T13:02:00Z">
         <w:r>
           <w:rPr>
             <w:color w:val="242424"/>
@@ -13162,7 +14458,7 @@
           <w:t xml:space="preserve">dropdown </w:t>
         </w:r>
       </w:ins>
-      <w:ins w:id="50" w:author="Michael Botieri" w:date="2013-04-29T15:30:00Z">
+      <w:ins w:id="84" w:author="Michael Botieri" w:date="2013-04-29T15:30:00Z">
         <w:r>
           <w:rPr>
             <w:color w:val="242424"/>
@@ -13170,15 +14466,22 @@
           <w:t xml:space="preserve">notification list from the toolbar as well as visiting the </w:t>
         </w:r>
       </w:ins>
-      <w:ins w:id="51" w:author="Michael Botieri" w:date="2013-04-29T15:31:00Z">
+      <w:ins w:id="85" w:author="Michael Botieri" w:date="2013-04-29T15:31:00Z">
         <w:r>
           <w:rPr>
             <w:color w:val="242424"/>
           </w:rPr>
-          <w:t>“Notification Center” where they can view all of their alerts, current and past</w:t>
+          <w:t xml:space="preserve">“Notification Center” where they can view all of their </w:t>
+        </w:r>
+        <w:r>
+          <w:rPr>
+            <w:color w:val="242424"/>
+          </w:rPr>
+          <w:lastRenderedPageBreak/>
+          <w:t>alerts, current and past</w:t>
         </w:r>
       </w:ins>
-      <w:ins w:id="52" w:author="Michael Botieri" w:date="2013-05-01T13:39:00Z">
+      <w:ins w:id="86" w:author="Michael Botieri" w:date="2013-05-01T13:39:00Z">
         <w:r>
           <w:rPr>
             <w:color w:val="242424"/>
@@ -13186,7 +14489,7 @@
           <w:t xml:space="preserve">. More important notifications will need to be marked as read </w:t>
         </w:r>
       </w:ins>
-      <w:ins w:id="53" w:author="Michael Botieri" w:date="2013-05-01T13:41:00Z">
+      <w:ins w:id="87" w:author="Michael Botieri" w:date="2013-05-01T13:41:00Z">
         <w:r>
           <w:rPr>
             <w:color w:val="242424"/>
@@ -13194,9 +14497,7 @@
           <w:t xml:space="preserve">or acted upon (which can be done by clicking the specific alert and going to the page the notification is referencing) </w:t>
         </w:r>
       </w:ins>
-      <w:bookmarkStart w:id="54" w:name="_GoBack"/>
-      <w:bookmarkEnd w:id="54"/>
-      <w:ins w:id="55" w:author="Michael Botieri" w:date="2013-05-01T13:39:00Z">
+      <w:ins w:id="88" w:author="Michael Botieri" w:date="2013-05-01T13:39:00Z">
         <w:r>
           <w:rPr>
             <w:color w:val="242424"/>
@@ -13218,19 +14519,19 @@
         </w:tabs>
         <w:ind w:left="720" w:hanging="360"/>
         <w:rPr>
-          <w:ins w:id="56" w:author="Michael Botieri" w:date="2013-05-01T13:01:00Z"/>
-          <w:rPrChange w:id="57" w:author="Michael Botieri" w:date="2013-05-01T13:01:00Z">
+          <w:ins w:id="89" w:author="Michael Botieri" w:date="2013-05-01T13:01:00Z"/>
+          <w:rPrChange w:id="90" w:author="Michael Botieri" w:date="2013-05-01T13:01:00Z">
             <w:rPr>
-              <w:ins w:id="58" w:author="Michael Botieri" w:date="2013-05-01T13:01:00Z"/>
+              <w:ins w:id="91" w:author="Michael Botieri" w:date="2013-05-01T13:01:00Z"/>
               <w:color w:val="242424"/>
             </w:rPr>
           </w:rPrChange>
         </w:rPr>
-        <w:pPrChange w:id="59" w:author="Michael Botieri" w:date="2013-04-29T15:37:00Z">
+        <w:pPrChange w:id="92" w:author="Michael Botieri" w:date="2013-04-29T15:37:00Z">
           <w:pPr/>
         </w:pPrChange>
       </w:pPr>
-      <w:ins w:id="60" w:author="Michael Botieri" w:date="2013-04-29T15:35:00Z">
+      <w:ins w:id="93" w:author="Michael Botieri" w:date="2013-04-29T15:35:00Z">
         <w:r>
           <w:rPr>
             <w:color w:val="242424"/>
@@ -13238,7 +14539,7 @@
           <w:t xml:space="preserve">A different color font, a different formatting style, or a distinguishing icon will </w:t>
         </w:r>
       </w:ins>
-      <w:ins w:id="61" w:author="Michael Botieri" w:date="2013-04-29T15:36:00Z">
+      <w:ins w:id="94" w:author="Michael Botieri" w:date="2013-04-29T15:36:00Z">
         <w:r>
           <w:rPr>
             <w:color w:val="242424"/>
@@ -13246,7 +14547,7 @@
           <w:t>differentiate</w:t>
         </w:r>
       </w:ins>
-      <w:ins w:id="62" w:author="Michael Botieri" w:date="2013-04-29T15:35:00Z">
+      <w:ins w:id="95" w:author="Michael Botieri" w:date="2013-04-29T15:35:00Z">
         <w:r>
           <w:rPr>
             <w:color w:val="242424"/>
@@ -13254,7 +14555,7 @@
           <w:t xml:space="preserve"> </w:t>
         </w:r>
       </w:ins>
-      <w:ins w:id="63" w:author="Michael Botieri" w:date="2013-05-01T13:04:00Z">
+      <w:ins w:id="96" w:author="Michael Botieri" w:date="2013-05-01T13:04:00Z">
         <w:r>
           <w:rPr>
             <w:color w:val="242424"/>
@@ -13276,18 +14577,18 @@
         </w:tabs>
         <w:ind w:left="1800" w:hanging="360"/>
         <w:rPr>
-          <w:ins w:id="64" w:author="Michael Botieri" w:date="2013-05-01T13:07:00Z"/>
-        </w:rPr>
-        <w:pPrChange w:id="65" w:author="Michael Botieri" w:date="2013-05-01T13:02:00Z">
+          <w:ins w:id="97" w:author="Michael Botieri" w:date="2013-05-01T13:07:00Z"/>
+        </w:rPr>
+        <w:pPrChange w:id="98" w:author="Michael Botieri" w:date="2013-05-01T13:02:00Z">
           <w:pPr/>
         </w:pPrChange>
       </w:pPr>
-      <w:ins w:id="66" w:author="Michael Botieri" w:date="2013-05-01T13:05:00Z">
+      <w:ins w:id="99" w:author="Michael Botieri" w:date="2013-05-01T13:05:00Z">
         <w:r>
           <w:t>Administrative</w:t>
         </w:r>
       </w:ins>
-      <w:ins w:id="67" w:author="Michael Botieri" w:date="2013-05-01T13:25:00Z">
+      <w:ins w:id="100" w:author="Michael Botieri" w:date="2013-05-01T13:25:00Z">
         <w:r>
           <w:t xml:space="preserve"> Notifications</w:t>
         </w:r>
@@ -13305,19 +14606,19 @@
         </w:tabs>
         <w:ind w:left="2070" w:firstLine="90"/>
         <w:rPr>
-          <w:ins w:id="68" w:author="Michael Botieri" w:date="2013-05-01T13:20:00Z"/>
-          <w:rPrChange w:id="69" w:author="Michael Botieri" w:date="2013-05-01T13:20:00Z">
+          <w:ins w:id="101" w:author="Michael Botieri" w:date="2013-05-01T13:20:00Z"/>
+          <w:rPrChange w:id="102" w:author="Michael Botieri" w:date="2013-05-01T13:20:00Z">
             <w:rPr>
-              <w:ins w:id="70" w:author="Michael Botieri" w:date="2013-05-01T13:20:00Z"/>
+              <w:ins w:id="103" w:author="Michael Botieri" w:date="2013-05-01T13:20:00Z"/>
               <w:color w:val="242424"/>
             </w:rPr>
           </w:rPrChange>
         </w:rPr>
-        <w:pPrChange w:id="71" w:author="Michael Botieri" w:date="2013-05-01T13:08:00Z">
+        <w:pPrChange w:id="104" w:author="Michael Botieri" w:date="2013-05-01T13:08:00Z">
           <w:pPr/>
         </w:pPrChange>
       </w:pPr>
-      <w:ins w:id="72" w:author="Michael Botieri" w:date="2013-05-01T13:24:00Z">
+      <w:ins w:id="105" w:author="Michael Botieri" w:date="2013-05-01T13:24:00Z">
         <w:r>
           <w:rPr>
             <w:color w:val="242424"/>
@@ -13325,7 +14626,7 @@
           <w:t xml:space="preserve"> </w:t>
         </w:r>
       </w:ins>
-      <w:ins w:id="73" w:author="Michael Botieri" w:date="2013-05-01T13:07:00Z">
+      <w:ins w:id="106" w:author="Michael Botieri" w:date="2013-05-01T13:07:00Z">
         <w:r>
           <w:rPr>
             <w:color w:val="242424"/>
@@ -13358,19 +14659,19 @@
         </w:tabs>
         <w:ind w:left="2070" w:firstLine="90"/>
         <w:rPr>
-          <w:ins w:id="74" w:author="Michael Botieri" w:date="2013-05-01T13:22:00Z"/>
-          <w:rPrChange w:id="75" w:author="Michael Botieri" w:date="2013-05-01T13:22:00Z">
+          <w:ins w:id="107" w:author="Michael Botieri" w:date="2013-05-01T13:22:00Z"/>
+          <w:rPrChange w:id="108" w:author="Michael Botieri" w:date="2013-05-01T13:22:00Z">
             <w:rPr>
-              <w:ins w:id="76" w:author="Michael Botieri" w:date="2013-05-01T13:22:00Z"/>
+              <w:ins w:id="109" w:author="Michael Botieri" w:date="2013-05-01T13:22:00Z"/>
               <w:color w:val="242424"/>
             </w:rPr>
           </w:rPrChange>
         </w:rPr>
-        <w:pPrChange w:id="77" w:author="Michael Botieri" w:date="2013-05-01T13:08:00Z">
+        <w:pPrChange w:id="110" w:author="Michael Botieri" w:date="2013-05-01T13:08:00Z">
           <w:pPr/>
         </w:pPrChange>
       </w:pPr>
-      <w:ins w:id="78" w:author="Michael Botieri" w:date="2013-05-01T13:24:00Z">
+      <w:ins w:id="111" w:author="Michael Botieri" w:date="2013-05-01T13:24:00Z">
         <w:r>
           <w:rPr>
             <w:color w:val="242424"/>
@@ -13378,7 +14679,7 @@
           <w:t xml:space="preserve"> </w:t>
         </w:r>
       </w:ins>
-      <w:ins w:id="79" w:author="Michael Botieri" w:date="2013-05-01T13:22:00Z">
+      <w:ins w:id="112" w:author="Michael Botieri" w:date="2013-05-01T13:22:00Z">
         <w:r>
           <w:rPr>
             <w:color w:val="242424"/>
@@ -13386,7 +14687,7 @@
           <w:t>This notification will be used</w:t>
         </w:r>
       </w:ins>
-      <w:ins w:id="80" w:author="Michael Botieri" w:date="2013-05-01T13:20:00Z">
+      <w:ins w:id="113" w:author="Michael Botieri" w:date="2013-05-01T13:20:00Z">
         <w:r>
           <w:rPr>
             <w:color w:val="242424"/>
@@ -13394,7 +14695,7 @@
           <w:t xml:space="preserve"> </w:t>
         </w:r>
       </w:ins>
-      <w:ins w:id="81" w:author="Michael Botieri" w:date="2013-05-01T13:23:00Z">
+      <w:ins w:id="114" w:author="Michael Botieri" w:date="2013-05-01T13:23:00Z">
         <w:r>
           <w:rPr>
             <w:color w:val="242424"/>
@@ -13402,7 +14703,7 @@
           <w:t>when</w:t>
         </w:r>
       </w:ins>
-      <w:ins w:id="82" w:author="Michael Botieri" w:date="2013-05-01T13:20:00Z">
+      <w:ins w:id="115" w:author="Michael Botieri" w:date="2013-05-01T13:20:00Z">
         <w:r>
           <w:rPr>
             <w:color w:val="242424"/>
@@ -13410,7 +14711,7 @@
           <w:t xml:space="preserve"> a work in the administrator</w:t>
         </w:r>
       </w:ins>
-      <w:ins w:id="83" w:author="Michael Botieri" w:date="2013-05-01T13:23:00Z">
+      <w:ins w:id="116" w:author="Michael Botieri" w:date="2013-05-01T13:23:00Z">
         <w:r>
           <w:rPr>
             <w:color w:val="242424"/>
@@ -13418,7 +14719,7 @@
           <w:t>’</w:t>
         </w:r>
       </w:ins>
-      <w:ins w:id="84" w:author="Michael Botieri" w:date="2013-05-01T13:20:00Z">
+      <w:ins w:id="117" w:author="Michael Botieri" w:date="2013-05-01T13:20:00Z">
         <w:r>
           <w:rPr>
             <w:color w:val="242424"/>
@@ -13439,13 +14740,13 @@
         </w:tabs>
         <w:ind w:left="2070" w:firstLine="90"/>
         <w:rPr>
-          <w:ins w:id="85" w:author="Michael Botieri" w:date="2013-05-01T13:06:00Z"/>
-        </w:rPr>
-        <w:pPrChange w:id="86" w:author="Michael Botieri" w:date="2013-05-01T13:08:00Z">
+          <w:ins w:id="118" w:author="Michael Botieri" w:date="2013-05-01T13:06:00Z"/>
+        </w:rPr>
+        <w:pPrChange w:id="119" w:author="Michael Botieri" w:date="2013-05-01T13:08:00Z">
           <w:pPr/>
         </w:pPrChange>
       </w:pPr>
-      <w:ins w:id="87" w:author="Michael Botieri" w:date="2013-05-01T13:24:00Z">
+      <w:ins w:id="120" w:author="Michael Botieri" w:date="2013-05-01T13:24:00Z">
         <w:r>
           <w:rPr>
             <w:color w:val="242424"/>
@@ -13453,7 +14754,7 @@
           <w:t xml:space="preserve"> </w:t>
         </w:r>
       </w:ins>
-      <w:ins w:id="88" w:author="Michael Botieri" w:date="2013-05-01T13:23:00Z">
+      <w:ins w:id="121" w:author="Michael Botieri" w:date="2013-05-01T13:23:00Z">
         <w:r>
           <w:rPr>
             <w:color w:val="242424"/>
@@ -13475,18 +14776,18 @@
         </w:tabs>
         <w:ind w:left="1800" w:hanging="360"/>
         <w:rPr>
-          <w:ins w:id="89" w:author="Michael Botieri" w:date="2013-05-01T13:08:00Z"/>
-        </w:rPr>
-        <w:pPrChange w:id="90" w:author="Michael Botieri" w:date="2013-05-01T13:02:00Z">
+          <w:ins w:id="122" w:author="Michael Botieri" w:date="2013-05-01T13:08:00Z"/>
+        </w:rPr>
+        <w:pPrChange w:id="123" w:author="Michael Botieri" w:date="2013-05-01T13:02:00Z">
           <w:pPr/>
         </w:pPrChange>
       </w:pPr>
-      <w:ins w:id="91" w:author="Michael Botieri" w:date="2013-05-01T13:06:00Z">
+      <w:ins w:id="124" w:author="Michael Botieri" w:date="2013-05-01T13:06:00Z">
         <w:r>
           <w:t>Feedback</w:t>
         </w:r>
       </w:ins>
-      <w:ins w:id="92" w:author="Michael Botieri" w:date="2013-05-01T13:25:00Z">
+      <w:ins w:id="125" w:author="Michael Botieri" w:date="2013-05-01T13:25:00Z">
         <w:r>
           <w:t xml:space="preserve"> notifications</w:t>
         </w:r>
@@ -13501,18 +14802,18 @@
         </w:numPr>
         <w:ind w:left="2070" w:firstLine="90"/>
         <w:rPr>
-          <w:ins w:id="93" w:author="Michael Botieri" w:date="2013-05-01T13:18:00Z"/>
-        </w:rPr>
-        <w:pPrChange w:id="94" w:author="Michael Botieri" w:date="2013-05-01T13:08:00Z">
+          <w:ins w:id="126" w:author="Michael Botieri" w:date="2013-05-01T13:18:00Z"/>
+        </w:rPr>
+        <w:pPrChange w:id="127" w:author="Michael Botieri" w:date="2013-05-01T13:08:00Z">
           <w:pPr/>
         </w:pPrChange>
       </w:pPr>
-      <w:ins w:id="95" w:author="Michael Botieri" w:date="2013-05-01T13:24:00Z">
+      <w:ins w:id="128" w:author="Michael Botieri" w:date="2013-05-01T13:24:00Z">
         <w:r>
           <w:t xml:space="preserve"> </w:t>
         </w:r>
       </w:ins>
-      <w:ins w:id="96" w:author="Michael Botieri" w:date="2013-05-01T13:16:00Z">
+      <w:ins w:id="129" w:author="Michael Botieri" w:date="2013-05-01T13:16:00Z">
         <w:r>
           <w:t>A</w:t>
         </w:r>
@@ -13520,7 +14821,7 @@
           <w:t xml:space="preserve"> user </w:t>
         </w:r>
       </w:ins>
-      <w:ins w:id="97" w:author="Michael Botieri" w:date="2013-05-01T13:18:00Z">
+      <w:ins w:id="130" w:author="Michael Botieri" w:date="2013-05-01T13:18:00Z">
         <w:r>
           <w:t>receives feedback on a project of theirs</w:t>
         </w:r>
@@ -13535,18 +14836,18 @@
         </w:numPr>
         <w:ind w:left="2070" w:firstLine="90"/>
         <w:rPr>
-          <w:ins w:id="98" w:author="Michael Botieri" w:date="2013-05-01T13:06:00Z"/>
-        </w:rPr>
-        <w:pPrChange w:id="99" w:author="Michael Botieri" w:date="2013-05-01T13:08:00Z">
+          <w:ins w:id="131" w:author="Michael Botieri" w:date="2013-05-01T13:06:00Z"/>
+        </w:rPr>
+        <w:pPrChange w:id="132" w:author="Michael Botieri" w:date="2013-05-01T13:08:00Z">
           <w:pPr/>
         </w:pPrChange>
       </w:pPr>
-      <w:ins w:id="100" w:author="Michael Botieri" w:date="2013-05-01T13:24:00Z">
+      <w:ins w:id="133" w:author="Michael Botieri" w:date="2013-05-01T13:24:00Z">
         <w:r>
           <w:t xml:space="preserve"> </w:t>
         </w:r>
       </w:ins>
-      <w:ins w:id="101" w:author="Michael Botieri" w:date="2013-05-01T13:18:00Z">
+      <w:ins w:id="134" w:author="Michael Botieri" w:date="2013-05-01T13:18:00Z">
         <w:r>
           <w:t xml:space="preserve">Another </w:t>
         </w:r>
@@ -13554,22 +14855,22 @@
           <w:t>user</w:t>
         </w:r>
       </w:ins>
-      <w:ins w:id="102" w:author="Michael Botieri" w:date="2013-05-01T13:19:00Z">
+      <w:ins w:id="135" w:author="Michael Botieri" w:date="2013-05-01T13:19:00Z">
         <w:r>
           <w:t xml:space="preserve"> personally requests feedback from said user</w:t>
         </w:r>
       </w:ins>
-      <w:ins w:id="103" w:author="Michael Botieri" w:date="2013-05-01T13:37:00Z">
+      <w:ins w:id="136" w:author="Michael Botieri" w:date="2013-05-01T13:37:00Z">
         <w:r>
           <w:t xml:space="preserve"> (this </w:t>
         </w:r>
       </w:ins>
-      <w:ins w:id="104" w:author="Michael Botieri" w:date="2013-05-01T13:40:00Z">
+      <w:ins w:id="137" w:author="Michael Botieri" w:date="2013-05-01T13:40:00Z">
         <w:r>
           <w:t>is considered to be an important notification and will need to be marked as read or acted upon</w:t>
         </w:r>
       </w:ins>
-      <w:ins w:id="105" w:author="Michael Botieri" w:date="2013-05-01T13:37:00Z">
+      <w:ins w:id="138" w:author="Michael Botieri" w:date="2013-05-01T13:37:00Z">
         <w:r>
           <w:t>)</w:t>
         </w:r>
@@ -13588,18 +14889,18 @@
         </w:tabs>
         <w:ind w:left="1800" w:hanging="360"/>
         <w:rPr>
-          <w:ins w:id="106" w:author="Michael Botieri" w:date="2013-05-01T13:20:00Z"/>
-        </w:rPr>
-        <w:pPrChange w:id="107" w:author="Michael Botieri" w:date="2013-05-01T13:02:00Z">
+          <w:ins w:id="139" w:author="Michael Botieri" w:date="2013-05-01T13:20:00Z"/>
+        </w:rPr>
+        <w:pPrChange w:id="140" w:author="Michael Botieri" w:date="2013-05-01T13:02:00Z">
           <w:pPr/>
         </w:pPrChange>
       </w:pPr>
-      <w:ins w:id="108" w:author="Michael Botieri" w:date="2013-05-01T13:06:00Z">
+      <w:ins w:id="141" w:author="Michael Botieri" w:date="2013-05-01T13:06:00Z">
         <w:r>
           <w:t>Group</w:t>
         </w:r>
       </w:ins>
-      <w:ins w:id="109" w:author="Michael Botieri" w:date="2013-05-01T13:27:00Z">
+      <w:ins w:id="142" w:author="Michael Botieri" w:date="2013-05-01T13:27:00Z">
         <w:r>
           <w:t xml:space="preserve"> notifications will be received when </w:t>
         </w:r>
@@ -13613,29 +14914,29 @@
           <w:numId w:val="29"/>
         </w:numPr>
         <w:rPr>
-          <w:ins w:id="110" w:author="Michael Botieri" w:date="2013-05-01T13:28:00Z"/>
-          <w:rPrChange w:id="111" w:author="Michael Botieri" w:date="2013-05-01T13:28:00Z">
+          <w:ins w:id="143" w:author="Michael Botieri" w:date="2013-05-01T13:28:00Z"/>
+          <w:rPrChange w:id="144" w:author="Michael Botieri" w:date="2013-05-01T13:28:00Z">
             <w:rPr>
-              <w:ins w:id="112" w:author="Michael Botieri" w:date="2013-05-01T13:28:00Z"/>
+              <w:ins w:id="145" w:author="Michael Botieri" w:date="2013-05-01T13:28:00Z"/>
               <w:color w:val="242424"/>
             </w:rPr>
           </w:rPrChange>
         </w:rPr>
-        <w:pPrChange w:id="113" w:author="Michael Botieri" w:date="2013-05-01T13:20:00Z">
+        <w:pPrChange w:id="146" w:author="Michael Botieri" w:date="2013-05-01T13:20:00Z">
           <w:pPr/>
         </w:pPrChange>
       </w:pPr>
-      <w:ins w:id="114" w:author="Michael Botieri" w:date="2013-05-01T13:24:00Z">
+      <w:ins w:id="147" w:author="Michael Botieri" w:date="2013-05-01T13:24:00Z">
         <w:r>
           <w:t xml:space="preserve"> </w:t>
         </w:r>
       </w:ins>
-      <w:ins w:id="115" w:author="Michael Botieri" w:date="2013-05-01T13:20:00Z">
+      <w:ins w:id="148" w:author="Michael Botieri" w:date="2013-05-01T13:20:00Z">
         <w:r>
           <w:t xml:space="preserve">A </w:t>
         </w:r>
       </w:ins>
-      <w:ins w:id="116" w:author="Michael Botieri" w:date="2013-05-01T13:28:00Z">
+      <w:ins w:id="149" w:author="Michael Botieri" w:date="2013-05-01T13:28:00Z">
         <w:r>
           <w:rPr>
             <w:color w:val="242424"/>
@@ -13653,19 +14954,19 @@
         </w:numPr>
         <w:ind w:left="2070" w:firstLine="90"/>
         <w:rPr>
-          <w:ins w:id="117" w:author="Michael Botieri" w:date="2013-05-01T13:37:00Z"/>
-          <w:rPrChange w:id="118" w:author="Michael Botieri" w:date="2013-05-01T13:37:00Z">
+          <w:ins w:id="150" w:author="Michael Botieri" w:date="2013-05-01T13:37:00Z"/>
+          <w:rPrChange w:id="151" w:author="Michael Botieri" w:date="2013-05-01T13:37:00Z">
             <w:rPr>
-              <w:ins w:id="119" w:author="Michael Botieri" w:date="2013-05-01T13:37:00Z"/>
+              <w:ins w:id="152" w:author="Michael Botieri" w:date="2013-05-01T13:37:00Z"/>
               <w:color w:val="242424"/>
             </w:rPr>
           </w:rPrChange>
         </w:rPr>
-        <w:pPrChange w:id="120" w:author="Michael Botieri" w:date="2013-05-01T13:20:00Z">
+        <w:pPrChange w:id="153" w:author="Michael Botieri" w:date="2013-05-01T13:20:00Z">
           <w:pPr/>
         </w:pPrChange>
       </w:pPr>
-      <w:ins w:id="121" w:author="Michael Botieri" w:date="2013-05-01T13:28:00Z">
+      <w:ins w:id="154" w:author="Michael Botieri" w:date="2013-05-01T13:28:00Z">
         <w:r>
           <w:rPr>
             <w:color w:val="242424"/>
@@ -13683,13 +14984,13 @@
         </w:numPr>
         <w:ind w:left="2070" w:firstLine="90"/>
         <w:rPr>
-          <w:ins w:id="122" w:author="Michael Botieri" w:date="2013-05-01T13:07:00Z"/>
-        </w:rPr>
-        <w:pPrChange w:id="123" w:author="Michael Botieri" w:date="2013-05-01T13:20:00Z">
+          <w:ins w:id="155" w:author="Michael Botieri" w:date="2013-05-01T13:07:00Z"/>
+        </w:rPr>
+        <w:pPrChange w:id="156" w:author="Michael Botieri" w:date="2013-05-01T13:20:00Z">
           <w:pPr/>
         </w:pPrChange>
       </w:pPr>
-      <w:ins w:id="124" w:author="Michael Botieri" w:date="2013-05-01T13:37:00Z">
+      <w:ins w:id="157" w:author="Michael Botieri" w:date="2013-05-01T13:37:00Z">
         <w:r>
           <w:rPr>
             <w:color w:val="242424"/>
@@ -13711,18 +15012,18 @@
         </w:tabs>
         <w:ind w:left="1800" w:hanging="360"/>
         <w:rPr>
-          <w:ins w:id="125" w:author="Michael Botieri" w:date="2013-05-01T13:29:00Z"/>
-        </w:rPr>
-        <w:pPrChange w:id="126" w:author="Michael Botieri" w:date="2013-05-01T13:02:00Z">
+          <w:ins w:id="158" w:author="Michael Botieri" w:date="2013-05-01T13:29:00Z"/>
+        </w:rPr>
+        <w:pPrChange w:id="159" w:author="Michael Botieri" w:date="2013-05-01T13:02:00Z">
           <w:pPr/>
         </w:pPrChange>
       </w:pPr>
-      <w:ins w:id="127" w:author="Michael Botieri" w:date="2013-05-01T13:07:00Z">
+      <w:ins w:id="160" w:author="Michael Botieri" w:date="2013-05-01T13:07:00Z">
         <w:r>
           <w:t>Following</w:t>
         </w:r>
       </w:ins>
-      <w:ins w:id="128" w:author="Michael Botieri" w:date="2013-05-01T13:29:00Z">
+      <w:ins w:id="161" w:author="Michael Botieri" w:date="2013-05-01T13:29:00Z">
         <w:r>
           <w:t xml:space="preserve"> notifications will be received when </w:t>
         </w:r>
@@ -13736,19 +15037,19 @@
           <w:numId w:val="29"/>
         </w:numPr>
         <w:rPr>
-          <w:ins w:id="129" w:author="Michael Botieri" w:date="2013-05-01T13:30:00Z"/>
-          <w:rPrChange w:id="130" w:author="Michael Botieri" w:date="2013-05-01T13:30:00Z">
+          <w:ins w:id="162" w:author="Michael Botieri" w:date="2013-05-01T13:30:00Z"/>
+          <w:rPrChange w:id="163" w:author="Michael Botieri" w:date="2013-05-01T13:30:00Z">
             <w:rPr>
-              <w:ins w:id="131" w:author="Michael Botieri" w:date="2013-05-01T13:30:00Z"/>
+              <w:ins w:id="164" w:author="Michael Botieri" w:date="2013-05-01T13:30:00Z"/>
               <w:color w:val="242424"/>
             </w:rPr>
           </w:rPrChange>
         </w:rPr>
-        <w:pPrChange w:id="132" w:author="Michael Botieri" w:date="2013-05-01T13:29:00Z">
+        <w:pPrChange w:id="165" w:author="Michael Botieri" w:date="2013-05-01T13:29:00Z">
           <w:pPr/>
         </w:pPrChange>
       </w:pPr>
-      <w:ins w:id="133" w:author="Michael Botieri" w:date="2013-05-01T13:29:00Z">
+      <w:ins w:id="166" w:author="Michael Botieri" w:date="2013-05-01T13:29:00Z">
         <w:r>
           <w:t xml:space="preserve"> Another </w:t>
         </w:r>
@@ -13768,19 +15069,19 @@
           <w:numId w:val="29"/>
         </w:numPr>
         <w:rPr>
-          <w:ins w:id="134" w:author="Michael Botieri" w:date="2013-05-01T13:35:00Z"/>
-          <w:rPrChange w:id="135" w:author="Michael Botieri" w:date="2013-05-01T13:35:00Z">
+          <w:ins w:id="167" w:author="Michael Botieri" w:date="2013-05-01T13:35:00Z"/>
+          <w:rPrChange w:id="168" w:author="Michael Botieri" w:date="2013-05-01T13:35:00Z">
             <w:rPr>
-              <w:ins w:id="136" w:author="Michael Botieri" w:date="2013-05-01T13:35:00Z"/>
+              <w:ins w:id="169" w:author="Michael Botieri" w:date="2013-05-01T13:35:00Z"/>
               <w:color w:val="242424"/>
             </w:rPr>
           </w:rPrChange>
         </w:rPr>
-        <w:pPrChange w:id="137" w:author="Michael Botieri" w:date="2013-05-01T13:29:00Z">
+        <w:pPrChange w:id="170" w:author="Michael Botieri" w:date="2013-05-01T13:29:00Z">
           <w:pPr/>
         </w:pPrChange>
       </w:pPr>
-      <w:ins w:id="138" w:author="Michael Botieri" w:date="2013-05-01T13:30:00Z">
+      <w:ins w:id="171" w:author="Michael Botieri" w:date="2013-05-01T13:30:00Z">
         <w:r>
           <w:rPr>
             <w:color w:val="242424"/>
@@ -13788,7 +15089,7 @@
           <w:t xml:space="preserve"> </w:t>
         </w:r>
       </w:ins>
-      <w:ins w:id="139" w:author="Michael Botieri" w:date="2013-05-01T13:31:00Z">
+      <w:ins w:id="172" w:author="Michael Botieri" w:date="2013-05-01T13:31:00Z">
         <w:r>
           <w:rPr>
             <w:color w:val="242424"/>
@@ -13796,7 +15097,7 @@
           <w:t>Someone</w:t>
         </w:r>
       </w:ins>
-      <w:ins w:id="140" w:author="Michael Botieri" w:date="2013-05-01T13:30:00Z">
+      <w:ins w:id="173" w:author="Michael Botieri" w:date="2013-05-01T13:30:00Z">
         <w:r>
           <w:rPr>
             <w:color w:val="242424"/>
@@ -13804,7 +15105,7 @@
           <w:t xml:space="preserve"> the user is follow</w:t>
         </w:r>
       </w:ins>
-      <w:ins w:id="141" w:author="Michael Botieri" w:date="2013-05-01T13:31:00Z">
+      <w:ins w:id="174" w:author="Michael Botieri" w:date="2013-05-01T13:31:00Z">
         <w:r>
           <w:rPr>
             <w:color w:val="242424"/>
@@ -13821,19 +15122,19 @@
           <w:numId w:val="29"/>
         </w:numPr>
         <w:rPr>
-          <w:ins w:id="142" w:author="Michael Botieri" w:date="2013-04-29T15:34:00Z"/>
-          <w:rPrChange w:id="143" w:author="Michael Botieri" w:date="2013-04-29T15:35:00Z">
+          <w:ins w:id="175" w:author="Michael Botieri" w:date="2013-04-29T15:34:00Z"/>
+          <w:rPrChange w:id="176" w:author="Michael Botieri" w:date="2013-04-29T15:35:00Z">
             <w:rPr>
-              <w:ins w:id="144" w:author="Michael Botieri" w:date="2013-04-29T15:34:00Z"/>
+              <w:ins w:id="177" w:author="Michael Botieri" w:date="2013-04-29T15:34:00Z"/>
               <w:color w:val="242424"/>
             </w:rPr>
           </w:rPrChange>
         </w:rPr>
-        <w:pPrChange w:id="145" w:author="Michael Botieri" w:date="2013-05-01T13:29:00Z">
+        <w:pPrChange w:id="178" w:author="Michael Botieri" w:date="2013-05-01T13:29:00Z">
           <w:pPr/>
         </w:pPrChange>
       </w:pPr>
-      <w:ins w:id="146" w:author="Michael Botieri" w:date="2013-05-01T13:35:00Z">
+      <w:ins w:id="179" w:author="Michael Botieri" w:date="2013-05-01T13:35:00Z">
         <w:r>
           <w:rPr>
             <w:color w:val="242424"/>
@@ -13848,9 +15149,9 @@
           <w:tab w:val="left" w:pos="720"/>
         </w:tabs>
         <w:rPr>
-          <w:del w:id="147" w:author="Michael Botieri" w:date="2013-04-29T15:16:00Z"/>
-        </w:rPr>
-        <w:pPrChange w:id="148" w:author="Michael Botieri" w:date="2013-05-01T13:38:00Z">
+          <w:del w:id="180" w:author="Michael Botieri" w:date="2013-04-29T15:16:00Z"/>
+        </w:rPr>
+        <w:pPrChange w:id="181" w:author="Michael Botieri" w:date="2013-05-01T13:38:00Z">
           <w:pPr>
             <w:pStyle w:val="ListParagraph"/>
             <w:numPr>
@@ -13864,11 +15165,11 @@
           </w:pPr>
         </w:pPrChange>
       </w:pPr>
-      <w:del w:id="149" w:author="Michael Botieri" w:date="2013-04-29T15:16:00Z">
+      <w:del w:id="182" w:author="Michael Botieri" w:date="2013-04-29T15:16:00Z">
         <w:r>
           <w:rPr>
             <w:color w:val="242424"/>
-            <w:rPrChange w:id="150" w:author="Michael Botieri" w:date="2013-05-01T13:38:00Z">
+            <w:rPrChange w:id="183" w:author="Michael Botieri" w:date="2013-05-01T13:38:00Z">
               <w:rPr/>
             </w:rPrChange>
           </w:rPr>
@@ -13879,9 +15180,9 @@
     <w:p>
       <w:pPr>
         <w:rPr>
-          <w:del w:id="151" w:author="Michael Botieri" w:date="2013-04-29T15:16:00Z"/>
-        </w:rPr>
-        <w:pPrChange w:id="152" w:author="Michael Botieri" w:date="2013-05-01T13:38:00Z">
+          <w:del w:id="184" w:author="Michael Botieri" w:date="2013-04-29T15:16:00Z"/>
+        </w:rPr>
+        <w:pPrChange w:id="185" w:author="Michael Botieri" w:date="2013-05-01T13:38:00Z">
           <w:pPr>
             <w:pStyle w:val="ListParagraph"/>
             <w:numPr>
@@ -13895,7 +15196,7 @@
           </w:pPr>
         </w:pPrChange>
       </w:pPr>
-      <w:del w:id="153" w:author="Michael Botieri" w:date="2013-04-29T15:16:00Z">
+      <w:del w:id="186" w:author="Michael Botieri" w:date="2013-04-29T15:16:00Z">
         <w:r>
           <w:delText>Types</w:delText>
         </w:r>
@@ -13904,9 +15205,9 @@
     <w:p>
       <w:pPr>
         <w:rPr>
-          <w:del w:id="154" w:author="Michael Botieri" w:date="2013-04-29T15:16:00Z"/>
-        </w:rPr>
-        <w:pPrChange w:id="155" w:author="Michael Botieri" w:date="2013-05-01T13:38:00Z">
+          <w:del w:id="187" w:author="Michael Botieri" w:date="2013-04-29T15:16:00Z"/>
+        </w:rPr>
+        <w:pPrChange w:id="188" w:author="Michael Botieri" w:date="2013-05-01T13:38:00Z">
           <w:pPr>
             <w:pStyle w:val="ListParagraph"/>
             <w:numPr>
@@ -13921,7 +15222,7 @@
           </w:pPr>
         </w:pPrChange>
       </w:pPr>
-      <w:del w:id="156" w:author="Michael Botieri" w:date="2013-04-29T15:16:00Z">
+      <w:del w:id="189" w:author="Michael Botieri" w:date="2013-04-29T15:16:00Z">
         <w:r>
           <w:delText>Personal Notifications</w:delText>
         </w:r>
@@ -13930,9 +15231,9 @@
     <w:p>
       <w:pPr>
         <w:rPr>
-          <w:del w:id="157" w:author="Michael Botieri" w:date="2013-04-29T15:16:00Z"/>
-        </w:rPr>
-        <w:pPrChange w:id="158" w:author="Michael Botieri" w:date="2013-05-01T13:38:00Z">
+          <w:del w:id="190" w:author="Michael Botieri" w:date="2013-04-29T15:16:00Z"/>
+        </w:rPr>
+        <w:pPrChange w:id="191" w:author="Michael Botieri" w:date="2013-05-01T13:38:00Z">
           <w:pPr>
             <w:pStyle w:val="ListParagraph"/>
             <w:numPr>
@@ -13943,7 +15244,7 @@
           </w:pPr>
         </w:pPrChange>
       </w:pPr>
-      <w:del w:id="159" w:author="Michael Botieri" w:date="2013-04-29T15:16:00Z">
+      <w:del w:id="192" w:author="Michael Botieri" w:date="2013-04-29T15:16:00Z">
         <w:r>
           <w:delText>When following a person</w:delText>
         </w:r>
@@ -13952,9 +15253,9 @@
     <w:p>
       <w:pPr>
         <w:rPr>
-          <w:del w:id="160" w:author="Michael Botieri" w:date="2013-04-29T15:16:00Z"/>
-        </w:rPr>
-        <w:pPrChange w:id="161" w:author="Michael Botieri" w:date="2013-05-01T13:38:00Z">
+          <w:del w:id="193" w:author="Michael Botieri" w:date="2013-04-29T15:16:00Z"/>
+        </w:rPr>
+        <w:pPrChange w:id="194" w:author="Michael Botieri" w:date="2013-05-01T13:38:00Z">
           <w:pPr>
             <w:pStyle w:val="ListParagraph"/>
             <w:numPr>
@@ -13969,7 +15270,7 @@
           </w:pPr>
         </w:pPrChange>
       </w:pPr>
-      <w:del w:id="162" w:author="Michael Botieri" w:date="2013-04-29T15:16:00Z">
+      <w:del w:id="195" w:author="Michael Botieri" w:date="2013-04-29T15:16:00Z">
         <w:r>
           <w:delText xml:space="preserve">Notified when </w:delText>
         </w:r>
@@ -13981,9 +15282,9 @@
     <w:p>
       <w:pPr>
         <w:rPr>
-          <w:del w:id="163" w:author="Michael Botieri" w:date="2013-04-29T15:16:00Z"/>
-        </w:rPr>
-        <w:pPrChange w:id="164" w:author="Michael Botieri" w:date="2013-05-01T13:38:00Z">
+          <w:del w:id="196" w:author="Michael Botieri" w:date="2013-04-29T15:16:00Z"/>
+        </w:rPr>
+        <w:pPrChange w:id="197" w:author="Michael Botieri" w:date="2013-05-01T13:38:00Z">
           <w:pPr>
             <w:pStyle w:val="ListParagraph"/>
             <w:numPr>
@@ -13994,7 +15295,7 @@
           </w:pPr>
         </w:pPrChange>
       </w:pPr>
-      <w:del w:id="165" w:author="Michael Botieri" w:date="2013-04-29T15:16:00Z">
+      <w:del w:id="198" w:author="Michael Botieri" w:date="2013-04-29T15:16:00Z">
         <w:r>
           <w:delText>Notified when you are followed by another student</w:delText>
         </w:r>
@@ -14003,9 +15304,9 @@
     <w:p>
       <w:pPr>
         <w:rPr>
-          <w:del w:id="166" w:author="Michael Botieri" w:date="2013-04-29T15:16:00Z"/>
-        </w:rPr>
-        <w:pPrChange w:id="167" w:author="Michael Botieri" w:date="2013-05-01T13:38:00Z">
+          <w:del w:id="199" w:author="Michael Botieri" w:date="2013-04-29T15:16:00Z"/>
+        </w:rPr>
+        <w:pPrChange w:id="200" w:author="Michael Botieri" w:date="2013-05-01T13:38:00Z">
           <w:pPr>
             <w:pStyle w:val="ListParagraph"/>
             <w:numPr>
@@ -14016,7 +15317,7 @@
           </w:pPr>
         </w:pPrChange>
       </w:pPr>
-      <w:del w:id="168" w:author="Michael Botieri" w:date="2013-04-29T15:16:00Z">
+      <w:del w:id="201" w:author="Michael Botieri" w:date="2013-04-29T15:16:00Z">
         <w:r>
           <w:delText>When f</w:delText>
         </w:r>
@@ -14037,9 +15338,9 @@
     <w:p>
       <w:pPr>
         <w:rPr>
-          <w:del w:id="169" w:author="Michael Botieri" w:date="2013-04-29T15:16:00Z"/>
-        </w:rPr>
-        <w:pPrChange w:id="170" w:author="Michael Botieri" w:date="2013-05-01T13:38:00Z">
+          <w:del w:id="202" w:author="Michael Botieri" w:date="2013-04-29T15:16:00Z"/>
+        </w:rPr>
+        <w:pPrChange w:id="203" w:author="Michael Botieri" w:date="2013-05-01T13:38:00Z">
           <w:pPr>
             <w:pStyle w:val="ListParagraph"/>
             <w:numPr>
@@ -14054,7 +15355,7 @@
           </w:pPr>
         </w:pPrChange>
       </w:pPr>
-      <w:del w:id="171" w:author="Michael Botieri" w:date="2013-04-29T15:16:00Z">
+      <w:del w:id="204" w:author="Michael Botieri" w:date="2013-04-29T15:16:00Z">
         <w:r>
           <w:delText>Notified when new work added</w:delText>
         </w:r>
@@ -14066,9 +15367,9 @@
     <w:p>
       <w:pPr>
         <w:rPr>
-          <w:del w:id="172" w:author="Michael Botieri" w:date="2013-04-29T15:16:00Z"/>
-        </w:rPr>
-        <w:pPrChange w:id="173" w:author="Michael Botieri" w:date="2013-05-01T13:38:00Z">
+          <w:del w:id="205" w:author="Michael Botieri" w:date="2013-04-29T15:16:00Z"/>
+        </w:rPr>
+        <w:pPrChange w:id="206" w:author="Michael Botieri" w:date="2013-05-01T13:38:00Z">
           <w:pPr>
             <w:pStyle w:val="ListParagraph"/>
             <w:numPr>
@@ -14083,7 +15384,7 @@
           </w:pPr>
         </w:pPrChange>
       </w:pPr>
-      <w:del w:id="174" w:author="Michael Botieri" w:date="2013-04-29T15:16:00Z">
+      <w:del w:id="207" w:author="Michael Botieri" w:date="2013-04-29T15:16:00Z">
         <w:r>
           <w:delText xml:space="preserve">Notified when new feedback </w:delText>
         </w:r>
@@ -14101,9 +15402,9 @@
     <w:p>
       <w:pPr>
         <w:rPr>
-          <w:del w:id="175" w:author="Michael Botieri" w:date="2013-04-29T15:16:00Z"/>
-        </w:rPr>
-        <w:pPrChange w:id="176" w:author="Michael Botieri" w:date="2013-05-01T13:38:00Z">
+          <w:del w:id="208" w:author="Michael Botieri" w:date="2013-04-29T15:16:00Z"/>
+        </w:rPr>
+        <w:pPrChange w:id="209" w:author="Michael Botieri" w:date="2013-05-01T13:38:00Z">
           <w:pPr>
             <w:pStyle w:val="ListParagraph"/>
             <w:numPr>
@@ -14114,7 +15415,7 @@
           </w:pPr>
         </w:pPrChange>
       </w:pPr>
-      <w:del w:id="177" w:author="Michael Botieri" w:date="2013-04-29T15:16:00Z">
+      <w:del w:id="210" w:author="Michael Botieri" w:date="2013-04-29T15:16:00Z">
         <w:r>
           <w:delText>When following a group you do not belong to</w:delText>
         </w:r>
@@ -14123,9 +15424,9 @@
     <w:p>
       <w:pPr>
         <w:rPr>
-          <w:del w:id="178" w:author="Michael Botieri" w:date="2013-04-29T15:16:00Z"/>
-        </w:rPr>
-        <w:pPrChange w:id="179" w:author="Michael Botieri" w:date="2013-05-01T13:38:00Z">
+          <w:del w:id="211" w:author="Michael Botieri" w:date="2013-04-29T15:16:00Z"/>
+        </w:rPr>
+        <w:pPrChange w:id="212" w:author="Michael Botieri" w:date="2013-05-01T13:38:00Z">
           <w:pPr>
             <w:pStyle w:val="ListParagraph"/>
             <w:numPr>
@@ -14140,7 +15441,7 @@
           </w:pPr>
         </w:pPrChange>
       </w:pPr>
-      <w:del w:id="180" w:author="Michael Botieri" w:date="2013-04-29T15:16:00Z">
+      <w:del w:id="213" w:author="Michael Botieri" w:date="2013-04-29T15:16:00Z">
         <w:r>
           <w:delText xml:space="preserve">Notified </w:delText>
         </w:r>
@@ -14158,9 +15459,9 @@
     <w:p>
       <w:pPr>
         <w:rPr>
-          <w:del w:id="181" w:author="Michael Botieri" w:date="2013-04-29T15:16:00Z"/>
-        </w:rPr>
-        <w:pPrChange w:id="182" w:author="Michael Botieri" w:date="2013-05-01T13:38:00Z">
+          <w:del w:id="214" w:author="Michael Botieri" w:date="2013-04-29T15:16:00Z"/>
+        </w:rPr>
+        <w:pPrChange w:id="215" w:author="Michael Botieri" w:date="2013-05-01T13:38:00Z">
           <w:pPr>
             <w:pStyle w:val="ListParagraph"/>
             <w:numPr>
@@ -14171,7 +15472,7 @@
           </w:pPr>
         </w:pPrChange>
       </w:pPr>
-      <w:del w:id="183" w:author="Michael Botieri" w:date="2013-04-29T15:16:00Z">
+      <w:del w:id="216" w:author="Michael Botieri" w:date="2013-04-29T15:16:00Z">
         <w:r>
           <w:delText>When bookmarking a project</w:delText>
         </w:r>
@@ -14180,9 +15481,9 @@
     <w:p>
       <w:pPr>
         <w:rPr>
-          <w:del w:id="184" w:author="Michael Botieri" w:date="2013-04-29T15:16:00Z"/>
-        </w:rPr>
-        <w:pPrChange w:id="185" w:author="Michael Botieri" w:date="2013-05-01T13:38:00Z">
+          <w:del w:id="217" w:author="Michael Botieri" w:date="2013-04-29T15:16:00Z"/>
+        </w:rPr>
+        <w:pPrChange w:id="218" w:author="Michael Botieri" w:date="2013-05-01T13:38:00Z">
           <w:pPr>
             <w:pStyle w:val="ListParagraph"/>
             <w:numPr>
@@ -14193,7 +15494,7 @@
           </w:pPr>
         </w:pPrChange>
       </w:pPr>
-      <w:del w:id="186" w:author="Michael Botieri" w:date="2013-04-29T15:16:00Z">
+      <w:del w:id="219" w:author="Michael Botieri" w:date="2013-04-29T15:16:00Z">
         <w:r>
           <w:delText>Notified when a bookmarked project is removed (deleted or unpublished)</w:delText>
         </w:r>
@@ -14202,9 +15503,9 @@
     <w:p>
       <w:pPr>
         <w:rPr>
-          <w:del w:id="187" w:author="Michael Botieri" w:date="2013-04-29T15:16:00Z"/>
-        </w:rPr>
-        <w:pPrChange w:id="188" w:author="Michael Botieri" w:date="2013-05-01T13:38:00Z">
+          <w:del w:id="220" w:author="Michael Botieri" w:date="2013-04-29T15:16:00Z"/>
+        </w:rPr>
+        <w:pPrChange w:id="221" w:author="Michael Botieri" w:date="2013-05-01T13:38:00Z">
           <w:pPr>
             <w:pStyle w:val="ListParagraph"/>
             <w:numPr>
@@ -14219,7 +15520,7 @@
           </w:pPr>
         </w:pPrChange>
       </w:pPr>
-      <w:del w:id="189" w:author="Michael Botieri" w:date="2013-04-29T15:16:00Z">
+      <w:del w:id="222" w:author="Michael Botieri" w:date="2013-04-29T15:16:00Z">
         <w:r>
           <w:delText>Administration Tab</w:delText>
         </w:r>
@@ -14228,9 +15529,9 @@
     <w:p>
       <w:pPr>
         <w:rPr>
-          <w:del w:id="190" w:author="Michael Botieri" w:date="2013-04-29T15:16:00Z"/>
-        </w:rPr>
-        <w:pPrChange w:id="191" w:author="Michael Botieri" w:date="2013-05-01T13:38:00Z">
+          <w:del w:id="223" w:author="Michael Botieri" w:date="2013-04-29T15:16:00Z"/>
+        </w:rPr>
+        <w:pPrChange w:id="224" w:author="Michael Botieri" w:date="2013-05-01T13:38:00Z">
           <w:pPr>
             <w:pStyle w:val="ListParagraph"/>
             <w:numPr>
@@ -14245,7 +15546,7 @@
           </w:pPr>
         </w:pPrChange>
       </w:pPr>
-      <w:del w:id="192" w:author="Michael Botieri" w:date="2013-04-29T15:16:00Z">
+      <w:del w:id="225" w:author="Michael Botieri" w:date="2013-04-29T15:16:00Z">
         <w:r>
           <w:delText>This is used to quickly manage groups which you administer</w:delText>
         </w:r>
@@ -14254,9 +15555,9 @@
     <w:p>
       <w:pPr>
         <w:rPr>
-          <w:del w:id="193" w:author="Michael Botieri" w:date="2013-04-29T15:16:00Z"/>
-        </w:rPr>
-        <w:pPrChange w:id="194" w:author="Michael Botieri" w:date="2013-05-01T13:38:00Z">
+          <w:del w:id="226" w:author="Michael Botieri" w:date="2013-04-29T15:16:00Z"/>
+        </w:rPr>
+        <w:pPrChange w:id="227" w:author="Michael Botieri" w:date="2013-05-01T13:38:00Z">
           <w:pPr>
             <w:pStyle w:val="ListParagraph"/>
             <w:numPr>
@@ -14271,7 +15572,7 @@
           </w:pPr>
         </w:pPrChange>
       </w:pPr>
-      <w:del w:id="195" w:author="Michael Botieri" w:date="2013-04-29T15:16:00Z">
+      <w:del w:id="228" w:author="Michael Botieri" w:date="2013-04-29T15:16:00Z">
         <w:r>
           <w:delText>Notified when a new user requests to join a closed group</w:delText>
         </w:r>
@@ -14280,9 +15581,9 @@
     <w:p>
       <w:pPr>
         <w:rPr>
-          <w:del w:id="196" w:author="Michael Botieri" w:date="2013-04-29T15:16:00Z"/>
-        </w:rPr>
-        <w:pPrChange w:id="197" w:author="Michael Botieri" w:date="2013-05-01T13:38:00Z">
+          <w:del w:id="229" w:author="Michael Botieri" w:date="2013-04-29T15:16:00Z"/>
+        </w:rPr>
+        <w:pPrChange w:id="230" w:author="Michael Botieri" w:date="2013-05-01T13:38:00Z">
           <w:pPr>
             <w:pStyle w:val="ListParagraph"/>
             <w:numPr>
@@ -14297,7 +15598,7 @@
           </w:pPr>
         </w:pPrChange>
       </w:pPr>
-      <w:del w:id="198" w:author="Michael Botieri" w:date="2013-04-29T15:16:00Z">
+      <w:del w:id="231" w:author="Michael Botieri" w:date="2013-04-29T15:16:00Z">
         <w:r>
           <w:delText xml:space="preserve">Notified when a new user joins a </w:delText>
         </w:r>
@@ -14309,9 +15610,9 @@
     <w:p>
       <w:pPr>
         <w:rPr>
-          <w:del w:id="199" w:author="Michael Botieri" w:date="2013-04-29T15:16:00Z"/>
-        </w:rPr>
-        <w:pPrChange w:id="200" w:author="Michael Botieri" w:date="2013-05-01T13:38:00Z">
+          <w:del w:id="232" w:author="Michael Botieri" w:date="2013-04-29T15:16:00Z"/>
+        </w:rPr>
+        <w:pPrChange w:id="233" w:author="Michael Botieri" w:date="2013-05-01T13:38:00Z">
           <w:pPr>
             <w:pStyle w:val="ListParagraph"/>
             <w:numPr>
@@ -14326,7 +15627,7 @@
           </w:pPr>
         </w:pPrChange>
       </w:pPr>
-      <w:del w:id="201" w:author="Michael Botieri" w:date="2013-04-29T15:16:00Z">
+      <w:del w:id="234" w:author="Michael Botieri" w:date="2013-04-29T15:16:00Z">
         <w:r>
           <w:delText>Notified when a new project is created in the private gallery</w:delText>
         </w:r>
@@ -14335,9 +15636,9 @@
     <w:p>
       <w:pPr>
         <w:rPr>
-          <w:del w:id="202" w:author="Michael Botieri" w:date="2013-04-29T15:16:00Z"/>
-        </w:rPr>
-        <w:pPrChange w:id="203" w:author="Michael Botieri" w:date="2013-05-01T13:38:00Z">
+          <w:del w:id="235" w:author="Michael Botieri" w:date="2013-04-29T15:16:00Z"/>
+        </w:rPr>
+        <w:pPrChange w:id="236" w:author="Michael Botieri" w:date="2013-05-01T13:38:00Z">
           <w:pPr>
             <w:pStyle w:val="ListParagraph"/>
             <w:numPr>
@@ -14352,7 +15653,7 @@
           </w:pPr>
         </w:pPrChange>
       </w:pPr>
-      <w:del w:id="204" w:author="Michael Botieri" w:date="2013-04-29T15:16:00Z">
+      <w:del w:id="237" w:author="Michael Botieri" w:date="2013-04-29T15:16:00Z">
         <w:r>
           <w:delText>Notified when a project is pushed to the public gallery</w:delText>
         </w:r>
@@ -14361,9 +15662,9 @@
     <w:p>
       <w:pPr>
         <w:rPr>
-          <w:del w:id="205" w:author="Michael Botieri" w:date="2013-04-29T15:16:00Z"/>
-        </w:rPr>
-        <w:pPrChange w:id="206" w:author="Michael Botieri" w:date="2013-05-01T13:38:00Z">
+          <w:del w:id="238" w:author="Michael Botieri" w:date="2013-04-29T15:16:00Z"/>
+        </w:rPr>
+        <w:pPrChange w:id="239" w:author="Michael Botieri" w:date="2013-05-01T13:38:00Z">
           <w:pPr>
             <w:pStyle w:val="ListParagraph"/>
             <w:numPr>
@@ -14374,7 +15675,7 @@
           </w:pPr>
         </w:pPrChange>
       </w:pPr>
-      <w:del w:id="207" w:author="Michael Botieri" w:date="2013-04-29T15:16:00Z">
+      <w:del w:id="240" w:author="Michael Botieri" w:date="2013-04-29T15:16:00Z">
         <w:r>
           <w:delText>When creating the group, the administrator will specify is users can publish to the public page themselves, or must request permission to publish. If permission is requested, the administrator will receive a notification for this instead</w:delText>
         </w:r>
@@ -14383,9 +15684,9 @@
     <w:p>
       <w:pPr>
         <w:rPr>
-          <w:del w:id="208" w:author="Michael Botieri" w:date="2013-04-29T15:16:00Z"/>
-        </w:rPr>
-        <w:pPrChange w:id="209" w:author="Michael Botieri" w:date="2013-05-01T13:38:00Z">
+          <w:del w:id="241" w:author="Michael Botieri" w:date="2013-04-29T15:16:00Z"/>
+        </w:rPr>
+        <w:pPrChange w:id="242" w:author="Michael Botieri" w:date="2013-05-01T13:38:00Z">
           <w:pPr>
             <w:pStyle w:val="ListParagraph"/>
             <w:numPr>
@@ -14399,7 +15700,7 @@
           </w:pPr>
         </w:pPrChange>
       </w:pPr>
-      <w:del w:id="210" w:author="Michael Botieri" w:date="2013-04-29T15:16:00Z">
+      <w:del w:id="243" w:author="Michael Botieri" w:date="2013-04-29T15:16:00Z">
         <w:r>
           <w:delText>Notified when a work in their group is flagged as inappropriate</w:delText>
         </w:r>
@@ -14408,9 +15709,9 @@
     <w:p>
       <w:pPr>
         <w:rPr>
-          <w:del w:id="211" w:author="Michael Botieri" w:date="2013-04-29T15:16:00Z"/>
-        </w:rPr>
-        <w:pPrChange w:id="212" w:author="Michael Botieri" w:date="2013-05-01T13:38:00Z">
+          <w:del w:id="244" w:author="Michael Botieri" w:date="2013-04-29T15:16:00Z"/>
+        </w:rPr>
+        <w:pPrChange w:id="245" w:author="Michael Botieri" w:date="2013-05-01T13:38:00Z">
           <w:pPr>
             <w:pStyle w:val="ListParagraph"/>
             <w:numPr>
@@ -14429,9 +15730,9 @@
     <w:p>
       <w:pPr>
         <w:rPr>
-          <w:del w:id="213" w:author="Michael Botieri" w:date="2013-04-29T15:16:00Z"/>
-        </w:rPr>
-        <w:pPrChange w:id="214" w:author="Michael Botieri" w:date="2013-05-01T13:38:00Z">
+          <w:del w:id="246" w:author="Michael Botieri" w:date="2013-04-29T15:16:00Z"/>
+        </w:rPr>
+        <w:pPrChange w:id="247" w:author="Michael Botieri" w:date="2013-05-01T13:38:00Z">
           <w:pPr>
             <w:pStyle w:val="ListParagraph"/>
             <w:numPr>
@@ -14446,7 +15747,7 @@
           </w:pPr>
         </w:pPrChange>
       </w:pPr>
-      <w:del w:id="215" w:author="Michael Botieri" w:date="2013-04-29T15:16:00Z">
+      <w:del w:id="248" w:author="Michael Botieri" w:date="2013-04-29T15:16:00Z">
         <w:r>
           <w:delText>Messages</w:delText>
         </w:r>
@@ -14455,9 +15756,9 @@
     <w:p>
       <w:pPr>
         <w:rPr>
-          <w:del w:id="216" w:author="Michael Botieri" w:date="2013-04-29T15:16:00Z"/>
-        </w:rPr>
-        <w:pPrChange w:id="217" w:author="Michael Botieri" w:date="2013-05-01T13:38:00Z">
+          <w:del w:id="249" w:author="Michael Botieri" w:date="2013-04-29T15:16:00Z"/>
+        </w:rPr>
+        <w:pPrChange w:id="250" w:author="Michael Botieri" w:date="2013-05-01T13:38:00Z">
           <w:pPr>
             <w:pStyle w:val="ListParagraph"/>
             <w:numPr>
@@ -14468,7 +15769,7 @@
           </w:pPr>
         </w:pPrChange>
       </w:pPr>
-      <w:del w:id="218" w:author="Michael Botieri" w:date="2013-04-29T15:16:00Z">
+      <w:del w:id="251" w:author="Michael Botieri" w:date="2013-04-29T15:16:00Z">
         <w:r>
           <w:delText xml:space="preserve">   Notified when </w:delText>
         </w:r>
@@ -14480,9 +15781,9 @@
     <w:p>
       <w:pPr>
         <w:rPr>
-          <w:del w:id="219" w:author="Michael Botieri" w:date="2013-04-29T15:16:00Z"/>
-        </w:rPr>
-        <w:pPrChange w:id="220" w:author="Michael Botieri" w:date="2013-05-01T13:38:00Z">
+          <w:del w:id="252" w:author="Michael Botieri" w:date="2013-04-29T15:16:00Z"/>
+        </w:rPr>
+        <w:pPrChange w:id="253" w:author="Michael Botieri" w:date="2013-05-01T13:38:00Z">
           <w:pPr>
             <w:pStyle w:val="ListParagraph"/>
             <w:numPr>
@@ -14493,7 +15794,7 @@
           </w:pPr>
         </w:pPrChange>
       </w:pPr>
-      <w:del w:id="221" w:author="Michael Botieri" w:date="2013-04-29T15:16:00Z">
+      <w:del w:id="254" w:author="Michael Botieri" w:date="2013-04-29T15:16:00Z">
         <w:r>
           <w:delText xml:space="preserve">   Notified when a user requests feedback from specific student</w:delText>
         </w:r>
@@ -14502,9 +15803,9 @@
     <w:p>
       <w:pPr>
         <w:rPr>
-          <w:del w:id="222" w:author="Michael Botieri" w:date="2013-04-29T15:16:00Z"/>
-        </w:rPr>
-        <w:pPrChange w:id="223" w:author="Michael Botieri" w:date="2013-05-01T13:38:00Z">
+          <w:del w:id="255" w:author="Michael Botieri" w:date="2013-04-29T15:16:00Z"/>
+        </w:rPr>
+        <w:pPrChange w:id="256" w:author="Michael Botieri" w:date="2013-05-01T13:38:00Z">
           <w:pPr>
             <w:pStyle w:val="ListParagraph"/>
             <w:numPr>
@@ -14515,7 +15816,7 @@
           </w:pPr>
         </w:pPrChange>
       </w:pPr>
-      <w:del w:id="224" w:author="Michael Botieri" w:date="2013-04-29T15:16:00Z">
+      <w:del w:id="257" w:author="Michael Botieri" w:date="2013-04-29T15:16:00Z">
         <w:r>
           <w:delText xml:space="preserve">   Notified when a user is invited to join a group</w:delText>
         </w:r>
@@ -14524,9 +15825,9 @@
     <w:p>
       <w:pPr>
         <w:rPr>
-          <w:del w:id="225" w:author="Michael Botieri" w:date="2013-04-29T15:16:00Z"/>
-        </w:rPr>
-        <w:pPrChange w:id="226" w:author="Michael Botieri" w:date="2013-05-01T13:38:00Z">
+          <w:del w:id="258" w:author="Michael Botieri" w:date="2013-04-29T15:16:00Z"/>
+        </w:rPr>
+        <w:pPrChange w:id="259" w:author="Michael Botieri" w:date="2013-05-01T13:38:00Z">
           <w:pPr>
             <w:pStyle w:val="ListParagraph"/>
             <w:numPr>
@@ -14536,7 +15837,7 @@
           </w:pPr>
         </w:pPrChange>
       </w:pPr>
-      <w:del w:id="227" w:author="Michael Botieri" w:date="2013-04-29T15:16:00Z">
+      <w:del w:id="260" w:author="Michael Botieri" w:date="2013-04-29T15:16:00Z">
         <w:r>
           <w:delText>Notification Settings</w:delText>
         </w:r>
@@ -14545,9 +15846,9 @@
     <w:p>
       <w:pPr>
         <w:rPr>
-          <w:del w:id="228" w:author="Michael Botieri" w:date="2013-04-29T15:16:00Z"/>
-        </w:rPr>
-        <w:pPrChange w:id="229" w:author="Michael Botieri" w:date="2013-05-01T13:38:00Z">
+          <w:del w:id="261" w:author="Michael Botieri" w:date="2013-04-29T15:16:00Z"/>
+        </w:rPr>
+        <w:pPrChange w:id="262" w:author="Michael Botieri" w:date="2013-05-01T13:38:00Z">
           <w:pPr>
             <w:pStyle w:val="ListParagraph"/>
             <w:numPr>
@@ -14558,7 +15859,7 @@
           </w:pPr>
         </w:pPrChange>
       </w:pPr>
-      <w:del w:id="230" w:author="Michael Botieri" w:date="2013-04-29T15:16:00Z">
+      <w:del w:id="263" w:author="Michael Botieri" w:date="2013-04-29T15:16:00Z">
         <w:r>
           <w:delText>Editing notification settings for people will be done at the Follower Management Page</w:delText>
         </w:r>
@@ -14567,9 +15868,9 @@
     <w:p>
       <w:pPr>
         <w:rPr>
-          <w:del w:id="231" w:author="Michael Botieri" w:date="2013-04-29T15:16:00Z"/>
-        </w:rPr>
-        <w:pPrChange w:id="232" w:author="Michael Botieri" w:date="2013-05-01T13:38:00Z">
+          <w:del w:id="264" w:author="Michael Botieri" w:date="2013-04-29T15:16:00Z"/>
+        </w:rPr>
+        <w:pPrChange w:id="265" w:author="Michael Botieri" w:date="2013-05-01T13:38:00Z">
           <w:pPr>
             <w:pStyle w:val="ListParagraph"/>
             <w:numPr>
@@ -14580,7 +15881,7 @@
           </w:pPr>
         </w:pPrChange>
       </w:pPr>
-      <w:del w:id="233" w:author="Michael Botieri" w:date="2013-04-29T15:16:00Z">
+      <w:del w:id="266" w:author="Michael Botieri" w:date="2013-04-29T15:16:00Z">
         <w:r>
           <w:delText>Editing notification settings for groups will be done at the  Management Page</w:delText>
         </w:r>
@@ -14589,23 +15890,17 @@
     <w:p>
       <w:pPr>
         <w:rPr>
-          <w:del w:id="234" w:author="Michael Botieri" w:date="2013-04-29T15:16:00Z"/>
-        </w:rPr>
-        <w:pPrChange w:id="235" w:author="Michael Botieri" w:date="2013-05-01T13:38:00Z">
-          <w:pPr/>
-        </w:pPrChange>
-      </w:pPr>
-    </w:p>
-    <w:p>
-      <w:pPr>
-        <w:rPr>
-          <w:del w:id="236" w:author="Michael Botieri" w:date="2013-04-29T15:16:00Z"/>
+          <w:del w:id="267" w:author="Michael Botieri" w:date="2013-04-29T15:16:00Z"/>
+        </w:rPr>
+      </w:pPr>
+    </w:p>
+    <w:p>
+      <w:pPr>
+        <w:rPr>
+          <w:del w:id="268" w:author="Michael Botieri" w:date="2013-04-29T15:16:00Z"/>
           <w:rFonts w:ascii="Arial Bold" w:hAnsi="Arial Bold"/>
           <w:color w:val="0F3642"/>
         </w:rPr>
-        <w:pPrChange w:id="237" w:author="Michael Botieri" w:date="2013-05-01T13:38:00Z">
-          <w:pPr/>
-        </w:pPrChange>
       </w:pPr>
     </w:p>
     <w:p>
@@ -14886,6 +16181,7 @@
         <w:rPr>
           <w:color w:val="242424"/>
         </w:rPr>
+        <w:lastRenderedPageBreak/>
         <w:t>Student</w:t>
       </w:r>
       <w:r>
@@ -14900,7 +16196,7 @@
         </w:rPr>
         <w:t xml:space="preserve"> </w:t>
       </w:r>
-      <w:ins w:id="238" w:author="asap" w:date="2013-04-26T12:50:00Z">
+      <w:ins w:id="269" w:author="asap" w:date="2013-04-26T12:50:00Z">
         <w:r>
           <w:rPr>
             <w:color w:val="242424"/>
@@ -15581,7 +16877,21 @@
         <w:rPr>
           <w:color w:val="242424"/>
         </w:rPr>
-        <w:t>“Suggested to you because you liked/viewed/are interested in/etc….”</w:t>
+        <w:t>“Suggested to you because you liked/viewed/are interested in/</w:t>
+      </w:r>
+      <w:proofErr w:type="spellStart"/>
+      <w:r>
+        <w:rPr>
+          <w:color w:val="242424"/>
+        </w:rPr>
+        <w:t>etc</w:t>
+      </w:r>
+      <w:proofErr w:type="spellEnd"/>
+      <w:r>
+        <w:rPr>
+          <w:color w:val="242424"/>
+        </w:rPr>
+        <w:t>….”</w:t>
       </w:r>
     </w:p>
     <w:p>
@@ -15786,6 +17096,7 @@
         <w:rPr>
           <w:color w:val="242424"/>
         </w:rPr>
+        <w:lastRenderedPageBreak/>
         <w:t xml:space="preserve">Share – </w:t>
       </w:r>
     </w:p>
@@ -16052,7 +17363,7 @@
         </w:rPr>
         <w:t>Rate</w:t>
       </w:r>
-      <w:ins w:id="239" w:author="asap" w:date="2013-04-26T12:40:00Z">
+      <w:ins w:id="270" w:author="asap" w:date="2013-04-26T12:40:00Z">
         <w:r>
           <w:rPr>
             <w:color w:val="242424"/>
@@ -16060,7 +17371,7 @@
           <w:t xml:space="preserve"> – </w:t>
         </w:r>
       </w:ins>
-      <w:ins w:id="240" w:author="asap" w:date="2013-04-26T12:41:00Z">
+      <w:ins w:id="271" w:author="asap" w:date="2013-04-26T12:41:00Z">
         <w:r>
           <w:rPr>
             <w:color w:val="242424"/>
@@ -16081,12 +17392,21 @@
           <w:highlight w:val="yellow"/>
         </w:rPr>
       </w:pPr>
+      <w:proofErr w:type="gramStart"/>
       <w:r>
         <w:rPr>
           <w:color w:val="242424"/>
           <w:highlight w:val="yellow"/>
         </w:rPr>
-        <w:t>should these be separated into two separate available functions</w:t>
+        <w:t>should</w:t>
+      </w:r>
+      <w:proofErr w:type="gramEnd"/>
+      <w:r>
+        <w:rPr>
+          <w:color w:val="242424"/>
+          <w:highlight w:val="yellow"/>
+        </w:rPr>
+        <w:t xml:space="preserve"> these be separated into two separate available functions</w:t>
       </w:r>
       <w:r>
         <w:rPr>
@@ -16140,7 +17460,23 @@
           <w:color w:val="242424"/>
           <w:highlight w:val="yellow"/>
         </w:rPr>
-        <w:t xml:space="preserve">Rate = Scoring system: 1-5 stars, grading, etc.  </w:t>
+        <w:t xml:space="preserve">Rate = </w:t>
+      </w:r>
+      <w:proofErr w:type="gramStart"/>
+      <w:r>
+        <w:rPr>
+          <w:color w:val="242424"/>
+          <w:highlight w:val="yellow"/>
+        </w:rPr>
+        <w:t>Scoring</w:t>
+      </w:r>
+      <w:proofErr w:type="gramEnd"/>
+      <w:r>
+        <w:rPr>
+          <w:color w:val="242424"/>
+          <w:highlight w:val="yellow"/>
+        </w:rPr>
+        <w:t xml:space="preserve"> system: 1-5 stars, grading, etc.  </w:t>
       </w:r>
     </w:p>
     <w:p>
@@ -16244,7 +17580,7 @@
         </w:rPr>
         <w:t>Give evaluation based on owners solicitation</w:t>
       </w:r>
-      <w:ins w:id="241" w:author="asap" w:date="2013-04-26T12:48:00Z">
+      <w:ins w:id="272" w:author="asap" w:date="2013-04-26T12:48:00Z">
         <w:r>
           <w:rPr>
             <w:color w:val="242424"/>
@@ -16252,7 +17588,7 @@
           <w:t xml:space="preserve"> (owner</w:t>
         </w:r>
       </w:ins>
-      <w:ins w:id="242" w:author="asap" w:date="2013-04-26T12:50:00Z">
+      <w:ins w:id="273" w:author="asap" w:date="2013-04-26T12:50:00Z">
         <w:r>
           <w:rPr>
             <w:color w:val="242424"/>
@@ -16260,7 +17596,7 @@
           <w:t>s</w:t>
         </w:r>
       </w:ins>
-      <w:ins w:id="243" w:author="asap" w:date="2013-04-26T12:48:00Z">
+      <w:ins w:id="274" w:author="asap" w:date="2013-04-26T12:48:00Z">
         <w:r>
           <w:rPr>
             <w:color w:val="242424"/>
@@ -16327,7 +17663,7 @@
       <w:pPr>
         <w:pStyle w:val="ListParagraph"/>
         <w:ind w:left="1440"/>
-        <w:pPrChange w:id="244" w:author="asap" w:date="2013-04-26T12:48:00Z">
+        <w:pPrChange w:id="275" w:author="asap" w:date="2013-04-26T12:48:00Z">
           <w:pPr>
             <w:pStyle w:val="ListParagraph"/>
           </w:pPr>
@@ -16375,11 +17711,11 @@
         </w:tabs>
         <w:ind w:left="720" w:hanging="360"/>
         <w:rPr>
-          <w:del w:id="245" w:author="Michael Botieri" w:date="2013-04-29T15:11:00Z"/>
-          <w:color w:val="242424"/>
-        </w:rPr>
-      </w:pPr>
-      <w:del w:id="246" w:author="Michael Botieri" w:date="2013-04-29T15:11:00Z">
+          <w:del w:id="276" w:author="Michael Botieri" w:date="2013-04-29T15:11:00Z"/>
+          <w:color w:val="242424"/>
+        </w:rPr>
+      </w:pPr>
+      <w:del w:id="277" w:author="Michael Botieri" w:date="2013-04-29T15:11:00Z">
         <w:r>
           <w:rPr>
             <w:color w:val="242424"/>
@@ -16452,6 +17788,7 @@
         </w:rPr>
       </w:pPr>
       <w:r>
+        <w:lastRenderedPageBreak/>
         <w:t xml:space="preserve"> </w:t>
       </w:r>
       <w:r>
@@ -16753,7 +18090,7 @@
                     <w:rFonts w:ascii="Times New Roman" w:hAnsi="Times New Roman"/>
                     <w:sz w:val="20"/>
                   </w:rPr>
-                  <w:pPrChange w:id="247" w:author="Michael Botieri" w:date="2013-04-29T15:27:00Z">
+                  <w:pPrChange w:id="278" w:author="Michael Botieri" w:date="2013-04-29T15:27:00Z">
                     <w:pPr>
                       <w:pStyle w:val="Footer1"/>
                     </w:pPr>
@@ -16782,7 +18119,7 @@
                     <w:rStyle w:val="PageNumber1"/>
                     <w:noProof/>
                   </w:rPr>
-                  <w:t>32</w:t>
+                  <w:t>26</w:t>
                 </w:r>
                 <w:r>
                   <w:rPr>
@@ -16852,7 +18189,7 @@
                     <w:rFonts w:ascii="Times New Roman" w:hAnsi="Times New Roman"/>
                     <w:sz w:val="20"/>
                   </w:rPr>
-                  <w:pPrChange w:id="248" w:author="Michael Botieri" w:date="2013-04-29T15:27:00Z">
+                  <w:pPrChange w:id="279" w:author="Michael Botieri" w:date="2013-04-29T15:27:00Z">
                     <w:pPr>
                       <w:pStyle w:val="Footer1"/>
                     </w:pPr>
@@ -16881,7 +18218,7 @@
                     <w:rStyle w:val="PageNumber1"/>
                     <w:noProof/>
                   </w:rPr>
-                  <w:t>33</w:t>
+                  <w:t>25</w:t>
                 </w:r>
                 <w:r>
                   <w:rPr>
@@ -16893,7 +18230,7 @@
               <w:p>
                 <w:pPr>
                   <w:jc w:val="center"/>
-                  <w:pPrChange w:id="249" w:author="Michael Botieri" w:date="2013-04-29T15:27:00Z">
+                  <w:pPrChange w:id="280" w:author="Michael Botieri" w:date="2013-04-29T15:27:00Z">
                     <w:pPr/>
                   </w:pPrChange>
                 </w:pPr>
@@ -16901,7 +18238,7 @@
               <w:p>
                 <w:pPr>
                   <w:jc w:val="center"/>
-                  <w:pPrChange w:id="250" w:author="Michael Botieri" w:date="2013-04-29T15:27:00Z">
+                  <w:pPrChange w:id="281" w:author="Michael Botieri" w:date="2013-04-29T15:27:00Z">
                     <w:pPr/>
                   </w:pPrChange>
                 </w:pPr>
@@ -16915,7 +18252,7 @@
                     <w:sz w:val="20"/>
                     <w:lang w:bidi="x-none"/>
                   </w:rPr>
-                  <w:pPrChange w:id="251" w:author="Michael Botieri" w:date="2013-04-29T15:27:00Z">
+                  <w:pPrChange w:id="282" w:author="Michael Botieri" w:date="2013-04-29T15:27:00Z">
                     <w:pPr/>
                   </w:pPrChange>
                 </w:pPr>
@@ -27823,6 +29160,119 @@
     </w:lvl>
   </w:abstractNum>
   <w:abstractNum w:abstractNumId="75">
+    <w:nsid w:val="70095CD5"/>
+    <w:multiLevelType w:val="hybridMultilevel"/>
+    <w:tmpl w:val="50F2E6A2"/>
+    <w:lvl w:ilvl="0" w:tplc="04090001">
+      <w:start w:val="1"/>
+      <w:numFmt w:val="bullet"/>
+      <w:lvlText w:val=""/>
+      <w:lvlJc w:val="left"/>
+      <w:pPr>
+        <w:ind w:left="800" w:hanging="360"/>
+      </w:pPr>
+      <w:rPr>
+        <w:rFonts w:ascii="Symbol" w:hAnsi="Symbol" w:hint="default"/>
+      </w:rPr>
+    </w:lvl>
+    <w:lvl w:ilvl="1" w:tplc="04090003">
+      <w:start w:val="1"/>
+      <w:numFmt w:val="bullet"/>
+      <w:lvlText w:val="o"/>
+      <w:lvlJc w:val="left"/>
+      <w:pPr>
+        <w:ind w:left="1520" w:hanging="360"/>
+      </w:pPr>
+      <w:rPr>
+        <w:rFonts w:ascii="Courier New" w:hAnsi="Courier New" w:hint="default"/>
+      </w:rPr>
+    </w:lvl>
+    <w:lvl w:ilvl="2" w:tplc="04090005">
+      <w:start w:val="1"/>
+      <w:numFmt w:val="bullet"/>
+      <w:lvlText w:val=""/>
+      <w:lvlJc w:val="left"/>
+      <w:pPr>
+        <w:ind w:left="2240" w:hanging="360"/>
+      </w:pPr>
+      <w:rPr>
+        <w:rFonts w:ascii="Wingdings" w:hAnsi="Wingdings" w:hint="default"/>
+      </w:rPr>
+    </w:lvl>
+    <w:lvl w:ilvl="3" w:tplc="04090001" w:tentative="1">
+      <w:start w:val="1"/>
+      <w:numFmt w:val="bullet"/>
+      <w:lvlText w:val=""/>
+      <w:lvlJc w:val="left"/>
+      <w:pPr>
+        <w:ind w:left="2960" w:hanging="360"/>
+      </w:pPr>
+      <w:rPr>
+        <w:rFonts w:ascii="Symbol" w:hAnsi="Symbol" w:hint="default"/>
+      </w:rPr>
+    </w:lvl>
+    <w:lvl w:ilvl="4" w:tplc="04090003" w:tentative="1">
+      <w:start w:val="1"/>
+      <w:numFmt w:val="bullet"/>
+      <w:lvlText w:val="o"/>
+      <w:lvlJc w:val="left"/>
+      <w:pPr>
+        <w:ind w:left="3680" w:hanging="360"/>
+      </w:pPr>
+      <w:rPr>
+        <w:rFonts w:ascii="Courier New" w:hAnsi="Courier New" w:hint="default"/>
+      </w:rPr>
+    </w:lvl>
+    <w:lvl w:ilvl="5" w:tplc="04090005" w:tentative="1">
+      <w:start w:val="1"/>
+      <w:numFmt w:val="bullet"/>
+      <w:lvlText w:val=""/>
+      <w:lvlJc w:val="left"/>
+      <w:pPr>
+        <w:ind w:left="4400" w:hanging="360"/>
+      </w:pPr>
+      <w:rPr>
+        <w:rFonts w:ascii="Wingdings" w:hAnsi="Wingdings" w:hint="default"/>
+      </w:rPr>
+    </w:lvl>
+    <w:lvl w:ilvl="6" w:tplc="04090001" w:tentative="1">
+      <w:start w:val="1"/>
+      <w:numFmt w:val="bullet"/>
+      <w:lvlText w:val=""/>
+      <w:lvlJc w:val="left"/>
+      <w:pPr>
+        <w:ind w:left="5120" w:hanging="360"/>
+      </w:pPr>
+      <w:rPr>
+        <w:rFonts w:ascii="Symbol" w:hAnsi="Symbol" w:hint="default"/>
+      </w:rPr>
+    </w:lvl>
+    <w:lvl w:ilvl="7" w:tplc="04090003" w:tentative="1">
+      <w:start w:val="1"/>
+      <w:numFmt w:val="bullet"/>
+      <w:lvlText w:val="o"/>
+      <w:lvlJc w:val="left"/>
+      <w:pPr>
+        <w:ind w:left="5840" w:hanging="360"/>
+      </w:pPr>
+      <w:rPr>
+        <w:rFonts w:ascii="Courier New" w:hAnsi="Courier New" w:hint="default"/>
+      </w:rPr>
+    </w:lvl>
+    <w:lvl w:ilvl="8" w:tplc="04090005" w:tentative="1">
+      <w:start w:val="1"/>
+      <w:numFmt w:val="bullet"/>
+      <w:lvlText w:val=""/>
+      <w:lvlJc w:val="left"/>
+      <w:pPr>
+        <w:ind w:left="6560" w:hanging="360"/>
+      </w:pPr>
+      <w:rPr>
+        <w:rFonts w:ascii="Wingdings" w:hAnsi="Wingdings" w:hint="default"/>
+      </w:rPr>
+    </w:lvl>
+  </w:abstractNum>
+  <w:abstractNum w:abstractNumId="76">
     <w:nsid w:val="73AF52F1"/>
     <w:multiLevelType w:val="multilevel"/>
     <w:tmpl w:val="A2D437CE"/>
@@ -27971,7 +29421,7 @@
       </w:rPr>
     </w:lvl>
   </w:abstractNum>
-  <w:abstractNum w:abstractNumId="76">
+  <w:abstractNum w:abstractNumId="77">
     <w:nsid w:val="750D36DC"/>
     <w:multiLevelType w:val="multilevel"/>
     <w:tmpl w:val="3DA8D3B6"/>
@@ -28117,7 +29567,7 @@
       </w:rPr>
     </w:lvl>
   </w:abstractNum>
-  <w:abstractNum w:abstractNumId="77">
+  <w:abstractNum w:abstractNumId="78">
     <w:nsid w:val="7CC26BC6"/>
     <w:multiLevelType w:val="hybridMultilevel"/>
     <w:tmpl w:val="B0D6A0A4"/>
@@ -28273,7 +29723,7 @@
     <w:abstractNumId w:val="13"/>
   </w:num>
   <w:num w:numId="15">
-    <w:abstractNumId w:val="77"/>
+    <w:abstractNumId w:val="78"/>
   </w:num>
   <w:num w:numId="16">
     <w:abstractNumId w:val="67"/>
@@ -28435,10 +29885,10 @@
     <w:abstractNumId w:val="63"/>
   </w:num>
   <w:num w:numId="69">
-    <w:abstractNumId w:val="75"/>
+    <w:abstractNumId w:val="76"/>
   </w:num>
   <w:num w:numId="70">
-    <w:abstractNumId w:val="76"/>
+    <w:abstractNumId w:val="77"/>
   </w:num>
   <w:num w:numId="71">
     <w:abstractNumId w:val="61"/>
@@ -28463,6 +29913,9 @@
   </w:num>
   <w:num w:numId="78">
     <w:abstractNumId w:val="66"/>
+  </w:num>
+  <w:num w:numId="79">
+    <w:abstractNumId w:val="75"/>
   </w:num>
   <w:numIdMacAtCleanup w:val="76"/>
 </w:numbering>
@@ -29761,7 +31214,7 @@
 </file>
 
 <file path=customXml/itemProps1.xml><?xml version="1.0" encoding="utf-8"?>
-<ds:datastoreItem xmlns:ds="http://schemas.openxmlformats.org/officeDocument/2006/customXml" ds:itemID="{2C882F32-BAFF-CB49-B0EE-A36463FC495C}">
+<ds:datastoreItem xmlns:ds="http://schemas.openxmlformats.org/officeDocument/2006/customXml" ds:itemID="{CE21CB65-16A7-D54D-83A8-679E703D5046}">
   <ds:schemaRefs>
     <ds:schemaRef ds:uri="http://schemas.openxmlformats.org/officeDocument/2006/bibliography"/>
   </ds:schemaRefs>
@@ -29769,7 +31222,7 @@
 </file>
 
 <file path=customXml/itemProps2.xml><?xml version="1.0" encoding="utf-8"?>
-<ds:datastoreItem xmlns:ds="http://schemas.openxmlformats.org/officeDocument/2006/customXml" ds:itemID="{0DA0308D-D6E6-ED40-8C17-A29ECD9D3A55}">
+<ds:datastoreItem xmlns:ds="http://schemas.openxmlformats.org/officeDocument/2006/customXml" ds:itemID="{8653727E-F895-434C-A71E-BBED784A0D45}">
   <ds:schemaRefs>
     <ds:schemaRef ds:uri="http://schemas.openxmlformats.org/officeDocument/2006/bibliography"/>
   </ds:schemaRefs>

</xml_diff>